<commit_message>
Changed resume file and added new work experience
</commit_message>
<xml_diff>
--- a/Nick Yarovoi - Resume.docx
+++ b/Nick Yarovoi - Resume.docx
@@ -381,21 +381,23 @@
           <w:rFonts w:ascii="Times New Roman" w:hAnsi="Times New Roman"/>
           <w:szCs w:val="22"/>
         </w:rPr>
-        <w:t xml:space="preserve"> using Excel, SQL, Tableau, Python</w:t>
-      </w:r>
-      <w:r>
-        <w:rPr>
-          <w:rFonts w:ascii="Times New Roman" w:hAnsi="Times New Roman"/>
-          <w:szCs w:val="22"/>
-        </w:rPr>
-        <w:t>,</w:t>
-      </w:r>
-      <w:r>
-        <w:rPr>
-          <w:rFonts w:ascii="Times New Roman" w:hAnsi="Times New Roman"/>
-          <w:szCs w:val="22"/>
-        </w:rPr>
-        <w:t xml:space="preserve"> and R</w:t>
+        <w:t xml:space="preserve"> using Excel, SQL, Tableau, </w:t>
+      </w:r>
+      <w:bookmarkStart w:id="0" w:name="_GoBack"/>
+      <w:bookmarkEnd w:id="0"/>
+      <w:r>
+        <w:rPr>
+          <w:rFonts w:ascii="Times New Roman" w:hAnsi="Times New Roman"/>
+          <w:szCs w:val="22"/>
+        </w:rPr>
+        <w:t xml:space="preserve">and </w:t>
+      </w:r>
+      <w:r>
+        <w:rPr>
+          <w:rFonts w:ascii="Times New Roman" w:hAnsi="Times New Roman"/>
+          <w:szCs w:val="22"/>
+        </w:rPr>
+        <w:t>Python</w:t>
       </w:r>
       <w:r>
         <w:rPr>
@@ -636,8 +638,6 @@
               </w:rPr>
               <w:t>, Power BI</w:t>
             </w:r>
-            <w:bookmarkStart w:id="0" w:name="_GoBack"/>
-            <w:bookmarkEnd w:id="0"/>
           </w:p>
           <w:p>
             <w:pPr>
@@ -808,20 +808,9 @@
           <w:sz w:val="22"/>
           <w:szCs w:val="24"/>
         </w:rPr>
-        <w:t>Calpine Energy Solutions -</w:t>
-      </w:r>
-      <w:r>
-        <w:rPr>
-          <w:rFonts w:ascii="Times New Roman" w:eastAsia="MS Mincho" w:hAnsi="Times New Roman"/>
-          <w:sz w:val="22"/>
-          <w:szCs w:val="24"/>
-        </w:rPr>
-        <w:t xml:space="preserve"> San Diego, CA</w:t>
-      </w:r>
-    </w:p>
-    <w:p>
-      <w:pPr>
-        <w:pStyle w:val="PlainText"/>
+        <w:t>MeBe Clinical Services</w:t>
+      </w:r>
+      <w:r>
         <w:rPr>
           <w:rFonts w:ascii="Times New Roman" w:eastAsia="MS Mincho" w:hAnsi="Times New Roman"/>
           <w:b/>
@@ -829,16 +818,310 @@
           <w:sz w:val="22"/>
           <w:szCs w:val="24"/>
         </w:rPr>
-      </w:pPr>
-    </w:p>
-    <w:p>
-      <w:pPr>
-        <w:pStyle w:val="PlainText"/>
-        <w:rPr>
-          <w:rFonts w:ascii="Times New Roman" w:eastAsia="MS Mincho" w:hAnsi="Times New Roman"/>
-        </w:rPr>
-      </w:pPr>
-      <w:r>
+        <w:t xml:space="preserve"> -</w:t>
+      </w:r>
+      <w:r>
+        <w:rPr>
+          <w:rFonts w:ascii="Times New Roman" w:eastAsia="MS Mincho" w:hAnsi="Times New Roman"/>
+          <w:sz w:val="22"/>
+          <w:szCs w:val="24"/>
+        </w:rPr>
+        <w:t xml:space="preserve"> San Diego, CA</w:t>
+      </w:r>
+    </w:p>
+    <w:p>
+      <w:pPr>
+        <w:pStyle w:val="PlainText"/>
+        <w:rPr>
+          <w:rFonts w:ascii="Times New Roman" w:eastAsia="MS Mincho" w:hAnsi="Times New Roman"/>
+          <w:sz w:val="22"/>
+          <w:szCs w:val="24"/>
+        </w:rPr>
+      </w:pPr>
+    </w:p>
+    <w:p>
+      <w:pPr>
+        <w:pStyle w:val="PlainText"/>
+        <w:rPr>
+          <w:rFonts w:ascii="Times New Roman" w:eastAsia="MS Mincho" w:hAnsi="Times New Roman"/>
+          <w:sz w:val="4"/>
+          <w:szCs w:val="6"/>
+        </w:rPr>
+      </w:pPr>
+    </w:p>
+    <w:p>
+      <w:pPr>
+        <w:pStyle w:val="PlainText"/>
+        <w:ind w:left="720"/>
+        <w:rPr>
+          <w:rFonts w:ascii="Times New Roman" w:eastAsia="MS Mincho" w:hAnsi="Times New Roman"/>
+        </w:rPr>
+      </w:pPr>
+      <w:r>
+        <w:rPr>
+          <w:rFonts w:ascii="Times New Roman" w:eastAsia="MS Mincho" w:hAnsi="Times New Roman"/>
+          <w:b/>
+          <w:bCs/>
+          <w:i/>
+          <w:iCs/>
+        </w:rPr>
+        <w:t>Data Analyst</w:t>
+      </w:r>
+      <w:r>
+        <w:rPr>
+          <w:rFonts w:ascii="Times New Roman" w:eastAsia="MS Mincho" w:hAnsi="Times New Roman"/>
+        </w:rPr>
+        <w:t xml:space="preserve"> (</w:t>
+      </w:r>
+      <w:r>
+        <w:rPr>
+          <w:rFonts w:ascii="Times New Roman" w:eastAsia="MS Mincho" w:hAnsi="Times New Roman"/>
+        </w:rPr>
+        <w:t>01/2022</w:t>
+      </w:r>
+      <w:r>
+        <w:rPr>
+          <w:rFonts w:ascii="Times New Roman" w:eastAsia="MS Mincho" w:hAnsi="Times New Roman"/>
+        </w:rPr>
+        <w:t xml:space="preserve"> – </w:t>
+      </w:r>
+      <w:r>
+        <w:rPr>
+          <w:rFonts w:ascii="Times New Roman" w:eastAsia="MS Mincho" w:hAnsi="Times New Roman"/>
+        </w:rPr>
+        <w:t>present</w:t>
+      </w:r>
+      <w:r>
+        <w:rPr>
+          <w:rFonts w:ascii="Times New Roman" w:eastAsia="MS Mincho" w:hAnsi="Times New Roman"/>
+        </w:rPr>
+        <w:t xml:space="preserve">) </w:t>
+      </w:r>
+    </w:p>
+    <w:p>
+      <w:pPr>
+        <w:pStyle w:val="PlainText"/>
+        <w:ind w:left="720"/>
+        <w:rPr>
+          <w:rFonts w:ascii="Times New Roman" w:eastAsia="MS Mincho" w:hAnsi="Times New Roman"/>
+        </w:rPr>
+      </w:pPr>
+    </w:p>
+    <w:p>
+      <w:pPr>
+        <w:pStyle w:val="PlainText"/>
+        <w:spacing w:line="276" w:lineRule="auto"/>
+        <w:ind w:left="990"/>
+        <w:rPr>
+          <w:rFonts w:ascii="Times New Roman" w:hAnsi="Times New Roman"/>
+          <w:szCs w:val="22"/>
+          <w:shd w:val="clear" w:color="auto" w:fill="FFFFFF"/>
+        </w:rPr>
+      </w:pPr>
+      <w:r>
+        <w:rPr>
+          <w:rFonts w:ascii="Times New Roman" w:hAnsi="Times New Roman"/>
+          <w:szCs w:val="22"/>
+          <w:shd w:val="clear" w:color="auto" w:fill="FFFFFF"/>
+        </w:rPr>
+        <w:t xml:space="preserve">• </w:t>
+      </w:r>
+      <w:r>
+        <w:rPr>
+          <w:rFonts w:ascii="Times New Roman" w:hAnsi="Times New Roman"/>
+          <w:szCs w:val="22"/>
+          <w:shd w:val="clear" w:color="auto" w:fill="FFFFFF"/>
+        </w:rPr>
+        <w:t>Built out the data and reporting infrastructure from the ground up using Tableau and SQL to provide real-time insights into the product, marketing funnels, and business KPIs.</w:t>
+      </w:r>
+    </w:p>
+    <w:p>
+      <w:pPr>
+        <w:pStyle w:val="PlainText"/>
+        <w:spacing w:line="276" w:lineRule="auto"/>
+        <w:ind w:left="990"/>
+        <w:rPr>
+          <w:rFonts w:ascii="Times New Roman" w:hAnsi="Times New Roman"/>
+          <w:szCs w:val="22"/>
+          <w:shd w:val="clear" w:color="auto" w:fill="FFFFFF"/>
+        </w:rPr>
+      </w:pPr>
+      <w:r>
+        <w:rPr>
+          <w:rFonts w:ascii="Times New Roman" w:hAnsi="Times New Roman"/>
+          <w:szCs w:val="22"/>
+          <w:shd w:val="clear" w:color="auto" w:fill="FFFFFF"/>
+        </w:rPr>
+        <w:t xml:space="preserve">• </w:t>
+      </w:r>
+      <w:r>
+        <w:rPr>
+          <w:rFonts w:ascii="Times New Roman" w:hAnsi="Times New Roman"/>
+          <w:szCs w:val="22"/>
+          <w:shd w:val="clear" w:color="auto" w:fill="FFFFFF"/>
+        </w:rPr>
+        <w:t>Built operational reporting in Tableau to find areas of improvement.</w:t>
+      </w:r>
+    </w:p>
+    <w:p>
+      <w:pPr>
+        <w:pStyle w:val="PlainText"/>
+        <w:spacing w:line="276" w:lineRule="auto"/>
+        <w:ind w:left="990"/>
+        <w:rPr>
+          <w:rFonts w:ascii="Times New Roman" w:hAnsi="Times New Roman"/>
+          <w:szCs w:val="22"/>
+          <w:shd w:val="clear" w:color="auto" w:fill="FFFFFF"/>
+        </w:rPr>
+      </w:pPr>
+      <w:r>
+        <w:rPr>
+          <w:rFonts w:ascii="Times New Roman" w:hAnsi="Times New Roman"/>
+          <w:szCs w:val="22"/>
+          <w:shd w:val="clear" w:color="auto" w:fill="FFFFFF"/>
+        </w:rPr>
+        <w:t xml:space="preserve">• </w:t>
+      </w:r>
+      <w:r>
+        <w:rPr>
+          <w:rFonts w:ascii="Times New Roman" w:hAnsi="Times New Roman"/>
+          <w:szCs w:val="22"/>
+          <w:shd w:val="clear" w:color="auto" w:fill="FFFFFF"/>
+        </w:rPr>
+        <w:t>Created multiple</w:t>
+      </w:r>
+      <w:r>
+        <w:rPr>
+          <w:rFonts w:ascii="Times New Roman" w:hAnsi="Times New Roman"/>
+          <w:szCs w:val="22"/>
+          <w:shd w:val="clear" w:color="auto" w:fill="FFFFFF"/>
+        </w:rPr>
+        <w:t xml:space="preserve"> Python</w:t>
+      </w:r>
+      <w:r>
+        <w:rPr>
+          <w:rFonts w:ascii="Times New Roman" w:hAnsi="Times New Roman"/>
+          <w:szCs w:val="22"/>
+          <w:shd w:val="clear" w:color="auto" w:fill="FFFFFF"/>
+        </w:rPr>
+        <w:t xml:space="preserve"> scripts for daily tasks automation across multiple teams and departments.</w:t>
+      </w:r>
+      <w:r>
+        <w:rPr>
+          <w:rFonts w:ascii="Times New Roman" w:hAnsi="Times New Roman"/>
+          <w:szCs w:val="22"/>
+          <w:shd w:val="clear" w:color="auto" w:fill="FFFFFF"/>
+        </w:rPr>
+        <w:t xml:space="preserve"> </w:t>
+      </w:r>
+    </w:p>
+    <w:p>
+      <w:pPr>
+        <w:pStyle w:val="PlainText"/>
+        <w:spacing w:line="276" w:lineRule="auto"/>
+        <w:ind w:left="990"/>
+        <w:rPr>
+          <w:rFonts w:ascii="Times New Roman" w:hAnsi="Times New Roman"/>
+          <w:szCs w:val="22"/>
+          <w:shd w:val="clear" w:color="auto" w:fill="FFFFFF"/>
+        </w:rPr>
+      </w:pPr>
+      <w:r>
+        <w:rPr>
+          <w:rFonts w:ascii="Times New Roman" w:hAnsi="Times New Roman"/>
+          <w:szCs w:val="22"/>
+          <w:shd w:val="clear" w:color="auto" w:fill="FFFFFF"/>
+        </w:rPr>
+        <w:t xml:space="preserve">• </w:t>
+      </w:r>
+      <w:r>
+        <w:rPr>
+          <w:rFonts w:ascii="Times New Roman" w:hAnsi="Times New Roman"/>
+          <w:szCs w:val="22"/>
+          <w:shd w:val="clear" w:color="auto" w:fill="FFFFFF"/>
+        </w:rPr>
+        <w:t xml:space="preserve">Using SQL Server to </w:t>
+      </w:r>
+      <w:r>
+        <w:rPr>
+          <w:rFonts w:ascii="Times New Roman" w:hAnsi="Times New Roman"/>
+          <w:szCs w:val="22"/>
+          <w:shd w:val="clear" w:color="auto" w:fill="FFFFFF"/>
+        </w:rPr>
+        <w:t xml:space="preserve">work </w:t>
+      </w:r>
+      <w:r>
+        <w:rPr>
+          <w:rFonts w:ascii="Times New Roman" w:hAnsi="Times New Roman"/>
+          <w:szCs w:val="22"/>
+          <w:shd w:val="clear" w:color="auto" w:fill="FFFFFF"/>
+        </w:rPr>
+        <w:t>with large amounts</w:t>
+      </w:r>
+      <w:r>
+        <w:rPr>
+          <w:rFonts w:ascii="Times New Roman" w:hAnsi="Times New Roman"/>
+          <w:szCs w:val="22"/>
+          <w:shd w:val="clear" w:color="auto" w:fill="FFFFFF"/>
+        </w:rPr>
+        <w:t xml:space="preserve"> of data for the ETL process.</w:t>
+      </w:r>
+    </w:p>
+    <w:p>
+      <w:pPr>
+        <w:pStyle w:val="PlainText"/>
+        <w:spacing w:line="276" w:lineRule="auto"/>
+        <w:ind w:left="990"/>
+        <w:rPr>
+          <w:rFonts w:ascii="Times New Roman" w:hAnsi="Times New Roman"/>
+          <w:szCs w:val="22"/>
+          <w:shd w:val="clear" w:color="auto" w:fill="FFFFFF"/>
+        </w:rPr>
+      </w:pPr>
+      <w:r>
+        <w:rPr>
+          <w:rFonts w:ascii="Times New Roman" w:hAnsi="Times New Roman"/>
+          <w:szCs w:val="22"/>
+          <w:shd w:val="clear" w:color="auto" w:fill="FFFFFF"/>
+        </w:rPr>
+        <w:t>•</w:t>
+      </w:r>
+      <w:r>
+        <w:rPr>
+          <w:rFonts w:ascii="Times New Roman" w:hAnsi="Times New Roman"/>
+          <w:szCs w:val="22"/>
+          <w:shd w:val="clear" w:color="auto" w:fill="FFFFFF"/>
+        </w:rPr>
+        <w:t> </w:t>
+      </w:r>
+      <w:r>
+        <w:rPr>
+          <w:rFonts w:ascii="Times New Roman" w:hAnsi="Times New Roman"/>
+          <w:szCs w:val="22"/>
+          <w:shd w:val="clear" w:color="auto" w:fill="FFFFFF"/>
+        </w:rPr>
+        <w:t>Responsible</w:t>
+      </w:r>
+      <w:r>
+        <w:rPr>
+          <w:rFonts w:ascii="Times New Roman" w:hAnsi="Times New Roman"/>
+          <w:szCs w:val="22"/>
+          <w:shd w:val="clear" w:color="auto" w:fill="FFFFFF"/>
+        </w:rPr>
+        <w:t xml:space="preserve"> for data management, developing and maintaining reports, report automation, and troubleshooting data issues</w:t>
+      </w:r>
+      <w:r>
+        <w:rPr>
+          <w:rFonts w:ascii="Times New Roman" w:hAnsi="Times New Roman"/>
+          <w:szCs w:val="22"/>
+          <w:shd w:val="clear" w:color="auto" w:fill="FFFFFF"/>
+        </w:rPr>
+        <w:t>.</w:t>
+      </w:r>
+    </w:p>
+    <w:p>
+      <w:pPr>
+        <w:pStyle w:val="PlainText"/>
         <w:rPr>
           <w:rFonts w:ascii="Times New Roman" w:eastAsia="MS Mincho" w:hAnsi="Times New Roman"/>
           <w:b/>
@@ -846,6 +1129,63 @@
           <w:sz w:val="22"/>
           <w:szCs w:val="24"/>
         </w:rPr>
+      </w:pPr>
+    </w:p>
+    <w:p>
+      <w:pPr>
+        <w:pStyle w:val="PlainText"/>
+        <w:rPr>
+          <w:rFonts w:ascii="Times New Roman" w:eastAsia="MS Mincho" w:hAnsi="Times New Roman"/>
+          <w:sz w:val="22"/>
+          <w:szCs w:val="24"/>
+        </w:rPr>
+      </w:pPr>
+      <w:r>
+        <w:rPr>
+          <w:rFonts w:ascii="Times New Roman" w:eastAsia="MS Mincho" w:hAnsi="Times New Roman"/>
+          <w:b/>
+          <w:bCs/>
+          <w:sz w:val="22"/>
+          <w:szCs w:val="24"/>
+        </w:rPr>
+        <w:t>Calpine Energy Solutions -</w:t>
+      </w:r>
+      <w:r>
+        <w:rPr>
+          <w:rFonts w:ascii="Times New Roman" w:eastAsia="MS Mincho" w:hAnsi="Times New Roman"/>
+          <w:sz w:val="22"/>
+          <w:szCs w:val="24"/>
+        </w:rPr>
+        <w:t xml:space="preserve"> San Diego, CA</w:t>
+      </w:r>
+    </w:p>
+    <w:p>
+      <w:pPr>
+        <w:pStyle w:val="PlainText"/>
+        <w:rPr>
+          <w:rFonts w:ascii="Times New Roman" w:eastAsia="MS Mincho" w:hAnsi="Times New Roman"/>
+          <w:b/>
+          <w:bCs/>
+          <w:sz w:val="22"/>
+          <w:szCs w:val="24"/>
+        </w:rPr>
+      </w:pPr>
+    </w:p>
+    <w:p>
+      <w:pPr>
+        <w:pStyle w:val="PlainText"/>
+        <w:rPr>
+          <w:rFonts w:ascii="Times New Roman" w:eastAsia="MS Mincho" w:hAnsi="Times New Roman"/>
+        </w:rPr>
+      </w:pPr>
+      <w:r>
+        <w:rPr>
+          <w:rFonts w:ascii="Times New Roman" w:eastAsia="MS Mincho" w:hAnsi="Times New Roman"/>
+          <w:b/>
+          <w:bCs/>
+          <w:sz w:val="22"/>
+          <w:szCs w:val="24"/>
+        </w:rPr>
         <w:tab/>
       </w:r>
       <w:r>
@@ -862,7 +1202,13 @@
         <w:rPr>
           <w:rFonts w:ascii="Times New Roman" w:eastAsia="MS Mincho" w:hAnsi="Times New Roman"/>
         </w:rPr>
-        <w:t>(05/2020 – Present)</w:t>
+        <w:t>(05/2020 – 01/2022</w:t>
+      </w:r>
+      <w:r>
+        <w:rPr>
+          <w:rFonts w:ascii="Times New Roman" w:eastAsia="MS Mincho" w:hAnsi="Times New Roman"/>
+        </w:rPr>
+        <w:t>)</w:t>
       </w:r>
     </w:p>
     <w:p>
@@ -1130,6 +1476,7 @@
           <w:szCs w:val="22"/>
           <w:shd w:val="clear" w:color="auto" w:fill="FFFFFF"/>
         </w:rPr>
+        <w:lastRenderedPageBreak/>
         <w:t>• Correspond and follow-up daily with the local utility regarding usage and attribute inquiries, provide updates to management and CCA clients for customer service items as needed, ensure timeliness and accuracy to meet high customer service expectations.</w:t>
       </w:r>
     </w:p>
@@ -1232,39 +1579,6 @@
         </w:rPr>
         <w:t>• Business process automation using Python.</w:t>
       </w:r>
-    </w:p>
-    <w:p>
-      <w:pPr>
-        <w:pStyle w:val="PlainText"/>
-        <w:spacing w:line="276" w:lineRule="auto"/>
-        <w:rPr>
-          <w:rFonts w:ascii="Times New Roman" w:hAnsi="Times New Roman"/>
-          <w:szCs w:val="22"/>
-          <w:shd w:val="clear" w:color="auto" w:fill="FFFFFF"/>
-        </w:rPr>
-      </w:pPr>
-    </w:p>
-    <w:p>
-      <w:pPr>
-        <w:pStyle w:val="PlainText"/>
-        <w:spacing w:line="276" w:lineRule="auto"/>
-        <w:rPr>
-          <w:rFonts w:ascii="Times New Roman" w:hAnsi="Times New Roman"/>
-          <w:szCs w:val="22"/>
-          <w:shd w:val="clear" w:color="auto" w:fill="FFFFFF"/>
-        </w:rPr>
-      </w:pPr>
-    </w:p>
-    <w:p>
-      <w:pPr>
-        <w:pStyle w:val="PlainText"/>
-        <w:spacing w:line="276" w:lineRule="auto"/>
-        <w:rPr>
-          <w:rFonts w:ascii="Times New Roman" w:hAnsi="Times New Roman"/>
-          <w:szCs w:val="22"/>
-          <w:shd w:val="clear" w:color="auto" w:fill="FFFFFF"/>
-        </w:rPr>
-      </w:pPr>
     </w:p>
     <w:p>
       <w:pPr>
@@ -3968,6 +4282,118 @@
     </w:lvl>
   </w:abstractNum>
   <w:abstractNum w:abstractNumId="14" w15:restartNumberingAfterBreak="0">
+    <w:nsid w:val="73891BCA"/>
+    <w:multiLevelType w:val="hybridMultilevel"/>
+    <w:tmpl w:val="7032B310"/>
+    <w:lvl w:ilvl="0" w:tplc="0C661E9A">
+      <w:numFmt w:val="bullet"/>
+      <w:lvlText w:val=""/>
+      <w:lvlJc w:val="left"/>
+      <w:pPr>
+        <w:ind w:left="1350" w:hanging="360"/>
+      </w:pPr>
+      <w:rPr>
+        <w:rFonts w:ascii="Symbol" w:eastAsia="Times New Roman" w:hAnsi="Symbol" w:cs="Times New Roman" w:hint="default"/>
+      </w:rPr>
+    </w:lvl>
+    <w:lvl w:ilvl="1" w:tplc="04090003" w:tentative="1">
+      <w:start w:val="1"/>
+      <w:numFmt w:val="bullet"/>
+      <w:lvlText w:val="o"/>
+      <w:lvlJc w:val="left"/>
+      <w:pPr>
+        <w:ind w:left="2070" w:hanging="360"/>
+      </w:pPr>
+      <w:rPr>
+        <w:rFonts w:ascii="Courier New" w:hAnsi="Courier New" w:cs="Courier New" w:hint="default"/>
+      </w:rPr>
+    </w:lvl>
+    <w:lvl w:ilvl="2" w:tplc="04090005" w:tentative="1">
+      <w:start w:val="1"/>
+      <w:numFmt w:val="bullet"/>
+      <w:lvlText w:val=""/>
+      <w:lvlJc w:val="left"/>
+      <w:pPr>
+        <w:ind w:left="2790" w:hanging="360"/>
+      </w:pPr>
+      <w:rPr>
+        <w:rFonts w:ascii="Wingdings" w:hAnsi="Wingdings" w:hint="default"/>
+      </w:rPr>
+    </w:lvl>
+    <w:lvl w:ilvl="3" w:tplc="04090001" w:tentative="1">
+      <w:start w:val="1"/>
+      <w:numFmt w:val="bullet"/>
+      <w:lvlText w:val=""/>
+      <w:lvlJc w:val="left"/>
+      <w:pPr>
+        <w:ind w:left="3510" w:hanging="360"/>
+      </w:pPr>
+      <w:rPr>
+        <w:rFonts w:ascii="Symbol" w:hAnsi="Symbol" w:hint="default"/>
+      </w:rPr>
+    </w:lvl>
+    <w:lvl w:ilvl="4" w:tplc="04090003" w:tentative="1">
+      <w:start w:val="1"/>
+      <w:numFmt w:val="bullet"/>
+      <w:lvlText w:val="o"/>
+      <w:lvlJc w:val="left"/>
+      <w:pPr>
+        <w:ind w:left="4230" w:hanging="360"/>
+      </w:pPr>
+      <w:rPr>
+        <w:rFonts w:ascii="Courier New" w:hAnsi="Courier New" w:cs="Courier New" w:hint="default"/>
+      </w:rPr>
+    </w:lvl>
+    <w:lvl w:ilvl="5" w:tplc="04090005" w:tentative="1">
+      <w:start w:val="1"/>
+      <w:numFmt w:val="bullet"/>
+      <w:lvlText w:val=""/>
+      <w:lvlJc w:val="left"/>
+      <w:pPr>
+        <w:ind w:left="4950" w:hanging="360"/>
+      </w:pPr>
+      <w:rPr>
+        <w:rFonts w:ascii="Wingdings" w:hAnsi="Wingdings" w:hint="default"/>
+      </w:rPr>
+    </w:lvl>
+    <w:lvl w:ilvl="6" w:tplc="04090001" w:tentative="1">
+      <w:start w:val="1"/>
+      <w:numFmt w:val="bullet"/>
+      <w:lvlText w:val=""/>
+      <w:lvlJc w:val="left"/>
+      <w:pPr>
+        <w:ind w:left="5670" w:hanging="360"/>
+      </w:pPr>
+      <w:rPr>
+        <w:rFonts w:ascii="Symbol" w:hAnsi="Symbol" w:hint="default"/>
+      </w:rPr>
+    </w:lvl>
+    <w:lvl w:ilvl="7" w:tplc="04090003" w:tentative="1">
+      <w:start w:val="1"/>
+      <w:numFmt w:val="bullet"/>
+      <w:lvlText w:val="o"/>
+      <w:lvlJc w:val="left"/>
+      <w:pPr>
+        <w:ind w:left="6390" w:hanging="360"/>
+      </w:pPr>
+      <w:rPr>
+        <w:rFonts w:ascii="Courier New" w:hAnsi="Courier New" w:cs="Courier New" w:hint="default"/>
+      </w:rPr>
+    </w:lvl>
+    <w:lvl w:ilvl="8" w:tplc="04090005" w:tentative="1">
+      <w:start w:val="1"/>
+      <w:numFmt w:val="bullet"/>
+      <w:lvlText w:val=""/>
+      <w:lvlJc w:val="left"/>
+      <w:pPr>
+        <w:ind w:left="7110" w:hanging="360"/>
+      </w:pPr>
+      <w:rPr>
+        <w:rFonts w:ascii="Wingdings" w:hAnsi="Wingdings" w:hint="default"/>
+      </w:rPr>
+    </w:lvl>
+  </w:abstractNum>
+  <w:abstractNum w:abstractNumId="15" w15:restartNumberingAfterBreak="0">
     <w:nsid w:val="74C85C2D"/>
     <w:multiLevelType w:val="hybridMultilevel"/>
     <w:tmpl w:val="2B6AFE7E"/>
@@ -4119,10 +4545,13 @@
     <w:abstractNumId w:val="4"/>
   </w:num>
   <w:num w:numId="14">
-    <w:abstractNumId w:val="14"/>
+    <w:abstractNumId w:val="15"/>
   </w:num>
   <w:num w:numId="15">
     <w:abstractNumId w:val="2"/>
+  </w:num>
+  <w:num w:numId="16">
+    <w:abstractNumId w:val="14"/>
   </w:num>
 </w:numbering>
 </file>

</xml_diff>

<commit_message>
Updates to HTML, CSS and Resume files
</commit_message>
<xml_diff>
--- a/Nick Yarovoi - Resume.docx
+++ b/Nick Yarovoi - Resume.docx
@@ -32,7 +32,7 @@
             </w14:srgbClr>
           </w14:shadow>
         </w:rPr>
-        <w:t xml:space="preserve">    </w:t>
+        <w:t>Nick</w:t>
       </w:r>
       <w:r>
         <w:rPr>
@@ -47,22 +47,26 @@
             </w14:srgbClr>
           </w14:shadow>
         </w:rPr>
-        <w:t>Nick</w:t>
-      </w:r>
-      <w:r>
-        <w:rPr>
-          <w:rFonts w:ascii="Times New Roman Bold" w:eastAsia="MS Mincho" w:hAnsi="Times New Roman Bold"/>
-          <w:b/>
-          <w:smallCaps/>
-          <w:spacing w:val="10"/>
-          <w:sz w:val="44"/>
-          <w14:shadow w14:blurRad="50800" w14:dist="38100" w14:dir="2700000" w14:sx="100000" w14:sy="100000" w14:kx="0" w14:ky="0" w14:algn="tl">
-            <w14:srgbClr w14:val="000000">
-              <w14:alpha w14:val="60000"/>
-            </w14:srgbClr>
-          </w14:shadow>
-        </w:rPr>
         <w:t xml:space="preserve"> Yarovoi</w:t>
+      </w:r>
+    </w:p>
+    <w:p>
+      <w:pPr>
+        <w:pStyle w:val="PlainText"/>
+        <w:jc w:val="center"/>
+        <w:rPr>
+          <w:rFonts w:ascii="Times New Roman" w:eastAsia="MS Mincho" w:hAnsi="Times New Roman"/>
+          <w:b/>
+          <w:sz w:val="28"/>
+        </w:rPr>
+      </w:pPr>
+      <w:r>
+        <w:rPr>
+          <w:rFonts w:ascii="Times New Roman" w:eastAsia="MS Mincho" w:hAnsi="Times New Roman"/>
+          <w:b/>
+          <w:sz w:val="28"/>
+        </w:rPr>
+        <w:t>Data Analyst</w:t>
       </w:r>
     </w:p>
     <w:p>
@@ -315,7 +319,7 @@
         <w:pStyle w:val="Style1"/>
       </w:pPr>
       <w:r>
-        <w:t>Summary of Qualifications</w:t>
+        <w:t>Summary</w:t>
       </w:r>
     </w:p>
     <w:p>
@@ -367,7 +371,14 @@
           <w:rFonts w:ascii="Times New Roman" w:hAnsi="Times New Roman"/>
           <w:szCs w:val="22"/>
         </w:rPr>
-        <w:t>Data Analyst with 3</w:t>
+        <w:t xml:space="preserve">Data Analyst with </w:t>
+      </w:r>
+      <w:r>
+        <w:rPr>
+          <w:rFonts w:ascii="Times New Roman" w:hAnsi="Times New Roman"/>
+          <w:szCs w:val="22"/>
+        </w:rPr>
+        <w:t>4</w:t>
       </w:r>
       <w:r>
         <w:rPr>
@@ -383,8 +394,6 @@
         </w:rPr>
         <w:t xml:space="preserve"> using Excel, SQL, Tableau, </w:t>
       </w:r>
-      <w:bookmarkStart w:id="0" w:name="_GoBack"/>
-      <w:bookmarkEnd w:id="0"/>
       <w:r>
         <w:rPr>
           <w:rFonts w:ascii="Times New Roman" w:hAnsi="Times New Roman"/>
@@ -404,7 +413,63 @@
           <w:rFonts w:ascii="Times New Roman" w:hAnsi="Times New Roman"/>
           <w:szCs w:val="22"/>
         </w:rPr>
-        <w:t>. Adept at working independently and collaborating with teams across multiple functions</w:t>
+        <w:t xml:space="preserve">. </w:t>
+      </w:r>
+      <w:r>
+        <w:rPr>
+          <w:rFonts w:ascii="Times New Roman" w:hAnsi="Times New Roman"/>
+          <w:szCs w:val="22"/>
+        </w:rPr>
+        <w:t xml:space="preserve">Having </w:t>
+      </w:r>
+      <w:r>
+        <w:rPr>
+          <w:rFonts w:ascii="Times New Roman" w:hAnsi="Times New Roman"/>
+          <w:szCs w:val="22"/>
+        </w:rPr>
+        <w:t xml:space="preserve">understanding and skills in </w:t>
+      </w:r>
+      <w:r>
+        <w:rPr>
+          <w:rFonts w:ascii="Times New Roman" w:hAnsi="Times New Roman"/>
+          <w:szCs w:val="22"/>
+        </w:rPr>
+        <w:t>Machine Learning</w:t>
+      </w:r>
+      <w:r>
+        <w:rPr>
+          <w:rFonts w:ascii="Times New Roman" w:hAnsi="Times New Roman"/>
+          <w:szCs w:val="22"/>
+        </w:rPr>
+        <w:t>, Statistics</w:t>
+      </w:r>
+      <w:r>
+        <w:rPr>
+          <w:rFonts w:ascii="Times New Roman" w:hAnsi="Times New Roman"/>
+          <w:szCs w:val="22"/>
+        </w:rPr>
+        <w:t>,</w:t>
+      </w:r>
+      <w:r>
+        <w:rPr>
+          <w:rFonts w:ascii="Times New Roman" w:hAnsi="Times New Roman"/>
+          <w:szCs w:val="22"/>
+        </w:rPr>
+        <w:t xml:space="preserve"> and Web Development</w:t>
+      </w:r>
+      <w:r>
+        <w:rPr>
+          <w:rFonts w:ascii="Times New Roman" w:hAnsi="Times New Roman"/>
+          <w:szCs w:val="22"/>
+        </w:rPr>
+        <w:t xml:space="preserve">. </w:t>
+      </w:r>
+      <w:r>
+        <w:rPr>
+          <w:rFonts w:ascii="Times New Roman" w:hAnsi="Times New Roman"/>
+          <w:szCs w:val="22"/>
+        </w:rPr>
+        <w:t>Adept at working independently and collaborating with teams across multiple functions</w:t>
       </w:r>
       <w:r>
         <w:rPr>
@@ -889,13 +954,163 @@
         <w:rPr>
           <w:rFonts w:ascii="Times New Roman" w:eastAsia="MS Mincho" w:hAnsi="Times New Roman"/>
         </w:rPr>
-        <w:t>present</w:t>
+        <w:t>P</w:t>
+      </w:r>
+      <w:r>
+        <w:rPr>
+          <w:rFonts w:ascii="Times New Roman" w:eastAsia="MS Mincho" w:hAnsi="Times New Roman"/>
+        </w:rPr>
+        <w:t>resent</w:t>
       </w:r>
       <w:r>
         <w:rPr>
           <w:rFonts w:ascii="Times New Roman" w:eastAsia="MS Mincho" w:hAnsi="Times New Roman"/>
         </w:rPr>
         <w:t xml:space="preserve">) </w:t>
+      </w:r>
+    </w:p>
+    <w:p>
+      <w:pPr>
+        <w:pStyle w:val="PlainText"/>
+        <w:ind w:left="720"/>
+        <w:rPr>
+          <w:rFonts w:ascii="Times New Roman" w:eastAsia="MS Mincho" w:hAnsi="Times New Roman"/>
+        </w:rPr>
+      </w:pPr>
+      <w:r>
+        <w:rPr>
+          <w:rFonts w:ascii="Times New Roman" w:eastAsia="MS Mincho" w:hAnsi="Times New Roman"/>
+          <w:b/>
+          <w:bCs/>
+          <w:iCs/>
+        </w:rPr>
+        <w:t>Main Skills:</w:t>
+      </w:r>
+      <w:r>
+        <w:rPr>
+          <w:rFonts w:ascii="Times New Roman" w:eastAsia="MS Mincho" w:hAnsi="Times New Roman"/>
+          <w:b/>
+          <w:bCs/>
+          <w:iCs/>
+        </w:rPr>
+        <w:t xml:space="preserve"> </w:t>
+      </w:r>
+      <w:r>
+        <w:rPr>
+          <w:rFonts w:ascii="Times New Roman" w:eastAsia="MS Mincho" w:hAnsi="Times New Roman"/>
+          <w:b/>
+          <w:bCs/>
+          <w:iCs/>
+        </w:rPr>
+        <w:t xml:space="preserve">Python, </w:t>
+      </w:r>
+      <w:r>
+        <w:rPr>
+          <w:rFonts w:ascii="Times New Roman" w:eastAsia="MS Mincho" w:hAnsi="Times New Roman"/>
+          <w:b/>
+          <w:bCs/>
+          <w:iCs/>
+        </w:rPr>
+        <w:t xml:space="preserve">API, </w:t>
+      </w:r>
+      <w:r>
+        <w:rPr>
+          <w:rFonts w:ascii="Times New Roman" w:eastAsia="MS Mincho" w:hAnsi="Times New Roman"/>
+          <w:b/>
+          <w:bCs/>
+          <w:iCs/>
+        </w:rPr>
+        <w:t xml:space="preserve">Microsoft </w:t>
+      </w:r>
+      <w:r>
+        <w:rPr>
+          <w:rFonts w:ascii="Times New Roman" w:eastAsia="MS Mincho" w:hAnsi="Times New Roman"/>
+          <w:b/>
+          <w:bCs/>
+          <w:iCs/>
+        </w:rPr>
+        <w:t xml:space="preserve">SQL Server, </w:t>
+      </w:r>
+      <w:r>
+        <w:rPr>
+          <w:rFonts w:ascii="Times New Roman" w:eastAsia="MS Mincho" w:hAnsi="Times New Roman"/>
+          <w:b/>
+          <w:bCs/>
+          <w:iCs/>
+        </w:rPr>
+        <w:t xml:space="preserve">Tableau, </w:t>
+      </w:r>
+      <w:r>
+        <w:rPr>
+          <w:rFonts w:ascii="Times New Roman" w:eastAsia="MS Mincho" w:hAnsi="Times New Roman"/>
+          <w:b/>
+          <w:bCs/>
+          <w:iCs/>
+        </w:rPr>
+        <w:t xml:space="preserve">Microsoft </w:t>
+      </w:r>
+      <w:r>
+        <w:rPr>
+          <w:rFonts w:ascii="Times New Roman" w:eastAsia="MS Mincho" w:hAnsi="Times New Roman"/>
+          <w:b/>
+          <w:bCs/>
+          <w:iCs/>
+        </w:rPr>
+        <w:t>Excel</w:t>
+      </w:r>
+      <w:r>
+        <w:rPr>
+          <w:rFonts w:ascii="Times New Roman" w:eastAsia="MS Mincho" w:hAnsi="Times New Roman"/>
+          <w:b/>
+          <w:bCs/>
+          <w:iCs/>
+        </w:rPr>
+        <w:t xml:space="preserve">, </w:t>
+      </w:r>
+      <w:r>
+        <w:rPr>
+          <w:rFonts w:ascii="Times New Roman" w:eastAsia="MS Mincho" w:hAnsi="Times New Roman"/>
+          <w:b/>
+          <w:bCs/>
+          <w:iCs/>
+        </w:rPr>
+        <w:t>Central</w:t>
+      </w:r>
+      <w:r>
+        <w:rPr>
+          <w:rFonts w:ascii="Times New Roman" w:eastAsia="MS Mincho" w:hAnsi="Times New Roman"/>
+          <w:b/>
+          <w:bCs/>
+          <w:iCs/>
+        </w:rPr>
+        <w:t>Reach,</w:t>
+      </w:r>
+      <w:r>
+        <w:rPr>
+          <w:rFonts w:ascii="Times New Roman" w:eastAsia="MS Mincho" w:hAnsi="Times New Roman"/>
+          <w:b/>
+          <w:bCs/>
+          <w:iCs/>
+        </w:rPr>
+        <w:t xml:space="preserve"> Salesforce, </w:t>
+      </w:r>
+      <w:r>
+        <w:rPr>
+          <w:rFonts w:ascii="Times New Roman" w:eastAsia="MS Mincho" w:hAnsi="Times New Roman"/>
+          <w:b/>
+          <w:bCs/>
+          <w:iCs/>
+        </w:rPr>
+        <w:t xml:space="preserve">Paylocity, </w:t>
+      </w:r>
+      <w:r>
+        <w:rPr>
+          <w:rFonts w:ascii="Times New Roman" w:eastAsia="MS Mincho" w:hAnsi="Times New Roman"/>
+          <w:b/>
+          <w:bCs/>
+          <w:iCs/>
+        </w:rPr>
+        <w:t>SimpleTexting</w:t>
       </w:r>
     </w:p>
     <w:p>
@@ -932,7 +1147,23 @@
           <w:szCs w:val="22"/>
           <w:shd w:val="clear" w:color="auto" w:fill="FFFFFF"/>
         </w:rPr>
-        <w:t>Built out the data and reporting infrastructure from the ground up using Tableau and SQL to provide real-time insights into the product, marketing funnels, and business KPIs.</w:t>
+        <w:t>Worked close with Finance, Operations, Revenue Cycle Management, Marketing, Scheduling, Accounting, Payroll</w:t>
+      </w:r>
+      <w:r>
+        <w:rPr>
+          <w:rFonts w:ascii="Times New Roman" w:hAnsi="Times New Roman"/>
+          <w:szCs w:val="22"/>
+          <w:shd w:val="clear" w:color="auto" w:fill="FFFFFF"/>
+        </w:rPr>
+        <w:t>,</w:t>
+      </w:r>
+      <w:r>
+        <w:rPr>
+          <w:rFonts w:ascii="Times New Roman" w:hAnsi="Times New Roman"/>
+          <w:szCs w:val="22"/>
+          <w:shd w:val="clear" w:color="auto" w:fill="FFFFFF"/>
+        </w:rPr>
+        <w:t xml:space="preserve"> and other departments to fulfill data needs.</w:t>
       </w:r>
     </w:p>
     <w:p>
@@ -960,7 +1191,7 @@
           <w:szCs w:val="22"/>
           <w:shd w:val="clear" w:color="auto" w:fill="FFFFFF"/>
         </w:rPr>
-        <w:t>Built operational reporting in Tableau to find areas of improvement.</w:t>
+        <w:t>Built out the data and reporting infrastructure from the ground up using Tableau and SQL to provide real-time insights into the product, marketing funnels, and business KPIs.</w:t>
       </w:r>
     </w:p>
     <w:p>
@@ -988,31 +1219,7 @@
           <w:szCs w:val="22"/>
           <w:shd w:val="clear" w:color="auto" w:fill="FFFFFF"/>
         </w:rPr>
-        <w:t>Created multiple</w:t>
-      </w:r>
-      <w:r>
-        <w:rPr>
-          <w:rFonts w:ascii="Times New Roman" w:hAnsi="Times New Roman"/>
-          <w:szCs w:val="22"/>
-          <w:shd w:val="clear" w:color="auto" w:fill="FFFFFF"/>
-        </w:rPr>
-        <w:t xml:space="preserve"> Python</w:t>
-      </w:r>
-      <w:r>
-        <w:rPr>
-          <w:rFonts w:ascii="Times New Roman" w:hAnsi="Times New Roman"/>
-          <w:szCs w:val="22"/>
-          <w:shd w:val="clear" w:color="auto" w:fill="FFFFFF"/>
-        </w:rPr>
-        <w:t xml:space="preserve"> scripts for daily tasks automation across multiple teams and departments.</w:t>
-      </w:r>
-      <w:r>
-        <w:rPr>
-          <w:rFonts w:ascii="Times New Roman" w:hAnsi="Times New Roman"/>
-          <w:szCs w:val="22"/>
-          <w:shd w:val="clear" w:color="auto" w:fill="FFFFFF"/>
-        </w:rPr>
-        <w:t xml:space="preserve"> </w:t>
+        <w:t>Built operational reporting in Tableau to find areas of improvement.</w:t>
       </w:r>
     </w:p>
     <w:p>
@@ -1040,31 +1247,39 @@
           <w:szCs w:val="22"/>
           <w:shd w:val="clear" w:color="auto" w:fill="FFFFFF"/>
         </w:rPr>
-        <w:t xml:space="preserve">Using SQL Server to </w:t>
-      </w:r>
-      <w:r>
-        <w:rPr>
-          <w:rFonts w:ascii="Times New Roman" w:hAnsi="Times New Roman"/>
-          <w:szCs w:val="22"/>
-          <w:shd w:val="clear" w:color="auto" w:fill="FFFFFF"/>
-        </w:rPr>
-        <w:t xml:space="preserve">work </w:t>
-      </w:r>
-      <w:r>
-        <w:rPr>
-          <w:rFonts w:ascii="Times New Roman" w:hAnsi="Times New Roman"/>
-          <w:szCs w:val="22"/>
-          <w:shd w:val="clear" w:color="auto" w:fill="FFFFFF"/>
-        </w:rPr>
-        <w:t>with large amounts</w:t>
-      </w:r>
-      <w:r>
-        <w:rPr>
-          <w:rFonts w:ascii="Times New Roman" w:hAnsi="Times New Roman"/>
-          <w:szCs w:val="22"/>
-          <w:shd w:val="clear" w:color="auto" w:fill="FFFFFF"/>
-        </w:rPr>
-        <w:t xml:space="preserve"> of data for the ETL process.</w:t>
+        <w:t>Created multiple</w:t>
+      </w:r>
+      <w:r>
+        <w:rPr>
+          <w:rFonts w:ascii="Times New Roman" w:hAnsi="Times New Roman"/>
+          <w:szCs w:val="22"/>
+          <w:shd w:val="clear" w:color="auto" w:fill="FFFFFF"/>
+        </w:rPr>
+        <w:t xml:space="preserve"> Python</w:t>
+      </w:r>
+      <w:r>
+        <w:rPr>
+          <w:rFonts w:ascii="Times New Roman" w:hAnsi="Times New Roman"/>
+          <w:szCs w:val="22"/>
+          <w:shd w:val="clear" w:color="auto" w:fill="FFFFFF"/>
+        </w:rPr>
+        <w:t xml:space="preserve"> scripts for daily task</w:t>
+      </w:r>
+      <w:r>
+        <w:rPr>
+          <w:rFonts w:ascii="Times New Roman" w:hAnsi="Times New Roman"/>
+          <w:szCs w:val="22"/>
+          <w:shd w:val="clear" w:color="auto" w:fill="FFFFFF"/>
+        </w:rPr>
+        <w:t xml:space="preserve"> automation across multiple teams and departments.</w:t>
+      </w:r>
+      <w:r>
+        <w:rPr>
+          <w:rFonts w:ascii="Times New Roman" w:hAnsi="Times New Roman"/>
+          <w:szCs w:val="22"/>
+          <w:shd w:val="clear" w:color="auto" w:fill="FFFFFF"/>
+        </w:rPr>
+        <w:t xml:space="preserve"> </w:t>
       </w:r>
     </w:p>
     <w:p>
@@ -1084,39 +1299,351 @@
           <w:szCs w:val="22"/>
           <w:shd w:val="clear" w:color="auto" w:fill="FFFFFF"/>
         </w:rPr>
-        <w:t>•</w:t>
-      </w:r>
-      <w:r>
-        <w:rPr>
-          <w:rFonts w:ascii="Times New Roman" w:hAnsi="Times New Roman"/>
-          <w:szCs w:val="22"/>
-          <w:shd w:val="clear" w:color="auto" w:fill="FFFFFF"/>
-        </w:rPr>
-        <w:t> </w:t>
-      </w:r>
-      <w:r>
-        <w:rPr>
-          <w:rFonts w:ascii="Times New Roman" w:hAnsi="Times New Roman"/>
-          <w:szCs w:val="22"/>
-          <w:shd w:val="clear" w:color="auto" w:fill="FFFFFF"/>
-        </w:rPr>
-        <w:t>Responsible</w:t>
-      </w:r>
-      <w:r>
-        <w:rPr>
-          <w:rFonts w:ascii="Times New Roman" w:hAnsi="Times New Roman"/>
-          <w:szCs w:val="22"/>
-          <w:shd w:val="clear" w:color="auto" w:fill="FFFFFF"/>
-        </w:rPr>
-        <w:t xml:space="preserve"> for data management, developing and maintaining reports, report automation, and troubleshooting data issues</w:t>
-      </w:r>
-      <w:r>
-        <w:rPr>
-          <w:rFonts w:ascii="Times New Roman" w:hAnsi="Times New Roman"/>
-          <w:szCs w:val="22"/>
-          <w:shd w:val="clear" w:color="auto" w:fill="FFFFFF"/>
-        </w:rPr>
-        <w:t>.</w:t>
+        <w:t xml:space="preserve">• </w:t>
+      </w:r>
+      <w:r>
+        <w:rPr>
+          <w:rFonts w:ascii="Times New Roman" w:hAnsi="Times New Roman"/>
+          <w:szCs w:val="22"/>
+          <w:shd w:val="clear" w:color="auto" w:fill="FFFFFF"/>
+        </w:rPr>
+        <w:t>Used</w:t>
+      </w:r>
+      <w:r>
+        <w:rPr>
+          <w:rFonts w:ascii="Times New Roman" w:hAnsi="Times New Roman"/>
+          <w:szCs w:val="22"/>
+          <w:shd w:val="clear" w:color="auto" w:fill="FFFFFF"/>
+        </w:rPr>
+        <w:t xml:space="preserve"> SQL Server to </w:t>
+      </w:r>
+      <w:r>
+        <w:rPr>
+          <w:rFonts w:ascii="Times New Roman" w:hAnsi="Times New Roman"/>
+          <w:szCs w:val="22"/>
+          <w:shd w:val="clear" w:color="auto" w:fill="FFFFFF"/>
+        </w:rPr>
+        <w:t xml:space="preserve">work </w:t>
+      </w:r>
+      <w:r>
+        <w:rPr>
+          <w:rFonts w:ascii="Times New Roman" w:hAnsi="Times New Roman"/>
+          <w:szCs w:val="22"/>
+          <w:shd w:val="clear" w:color="auto" w:fill="FFFFFF"/>
+        </w:rPr>
+        <w:t>with large amounts</w:t>
+      </w:r>
+      <w:r>
+        <w:rPr>
+          <w:rFonts w:ascii="Times New Roman" w:hAnsi="Times New Roman"/>
+          <w:szCs w:val="22"/>
+          <w:shd w:val="clear" w:color="auto" w:fill="FFFFFF"/>
+        </w:rPr>
+        <w:t xml:space="preserve"> of data for the ETL process.</w:t>
+      </w:r>
+    </w:p>
+    <w:p>
+      <w:pPr>
+        <w:pStyle w:val="PlainText"/>
+        <w:spacing w:line="276" w:lineRule="auto"/>
+        <w:ind w:left="990"/>
+        <w:rPr>
+          <w:rFonts w:ascii="Times New Roman" w:hAnsi="Times New Roman"/>
+          <w:szCs w:val="22"/>
+          <w:shd w:val="clear" w:color="auto" w:fill="FFFFFF"/>
+        </w:rPr>
+      </w:pPr>
+      <w:r>
+        <w:rPr>
+          <w:rFonts w:ascii="Times New Roman" w:hAnsi="Times New Roman"/>
+          <w:szCs w:val="22"/>
+          <w:shd w:val="clear" w:color="auto" w:fill="FFFFFF"/>
+        </w:rPr>
+        <w:t xml:space="preserve">• </w:t>
+      </w:r>
+      <w:r>
+        <w:rPr>
+          <w:rFonts w:ascii="Times New Roman" w:hAnsi="Times New Roman"/>
+          <w:szCs w:val="22"/>
+          <w:shd w:val="clear" w:color="auto" w:fill="FFFFFF"/>
+        </w:rPr>
+        <w:t xml:space="preserve">Provided recommendations to </w:t>
+      </w:r>
+      <w:r>
+        <w:rPr>
+          <w:rFonts w:ascii="Times New Roman" w:hAnsi="Times New Roman"/>
+          <w:szCs w:val="22"/>
+          <w:shd w:val="clear" w:color="auto" w:fill="FFFFFF"/>
+        </w:rPr>
+        <w:t xml:space="preserve">the </w:t>
+      </w:r>
+      <w:r>
+        <w:rPr>
+          <w:rFonts w:ascii="Times New Roman" w:hAnsi="Times New Roman"/>
+          <w:szCs w:val="22"/>
+          <w:shd w:val="clear" w:color="auto" w:fill="FFFFFF"/>
+        </w:rPr>
+        <w:t>Senior Leadership Team that lead to</w:t>
+      </w:r>
+      <w:r>
+        <w:rPr>
+          <w:rFonts w:ascii="Times New Roman" w:hAnsi="Times New Roman"/>
+          <w:szCs w:val="22"/>
+          <w:shd w:val="clear" w:color="auto" w:fill="FFFFFF"/>
+        </w:rPr>
+        <w:t xml:space="preserve"> the</w:t>
+      </w:r>
+      <w:r>
+        <w:rPr>
+          <w:rFonts w:ascii="Times New Roman" w:hAnsi="Times New Roman"/>
+          <w:szCs w:val="22"/>
+          <w:shd w:val="clear" w:color="auto" w:fill="FFFFFF"/>
+        </w:rPr>
+        <w:t xml:space="preserve"> improvement of metrics.</w:t>
+      </w:r>
+    </w:p>
+    <w:p>
+      <w:pPr>
+        <w:pStyle w:val="PlainText"/>
+        <w:spacing w:line="276" w:lineRule="auto"/>
+        <w:ind w:left="990"/>
+        <w:rPr>
+          <w:rFonts w:ascii="Times New Roman" w:hAnsi="Times New Roman"/>
+          <w:szCs w:val="22"/>
+          <w:shd w:val="clear" w:color="auto" w:fill="FFFFFF"/>
+        </w:rPr>
+      </w:pPr>
+      <w:r>
+        <w:rPr>
+          <w:rFonts w:ascii="Times New Roman" w:hAnsi="Times New Roman"/>
+          <w:szCs w:val="22"/>
+          <w:shd w:val="clear" w:color="auto" w:fill="FFFFFF"/>
+        </w:rPr>
+        <w:t xml:space="preserve">• </w:t>
+      </w:r>
+      <w:r>
+        <w:rPr>
+          <w:rFonts w:ascii="Times New Roman" w:hAnsi="Times New Roman"/>
+          <w:szCs w:val="22"/>
+          <w:shd w:val="clear" w:color="auto" w:fill="FFFFFF"/>
+        </w:rPr>
+        <w:t xml:space="preserve">Developed </w:t>
+      </w:r>
+      <w:r>
+        <w:rPr>
+          <w:rFonts w:ascii="Times New Roman" w:hAnsi="Times New Roman"/>
+          <w:szCs w:val="22"/>
+          <w:shd w:val="clear" w:color="auto" w:fill="FFFFFF"/>
+        </w:rPr>
+        <w:t>a</w:t>
+      </w:r>
+      <w:r>
+        <w:rPr>
+          <w:rFonts w:ascii="Times New Roman" w:hAnsi="Times New Roman"/>
+          <w:szCs w:val="22"/>
+          <w:shd w:val="clear" w:color="auto" w:fill="FFFFFF"/>
+        </w:rPr>
+        <w:t xml:space="preserve"> way to reduce unconverted sessions.</w:t>
+      </w:r>
+    </w:p>
+    <w:p>
+      <w:pPr>
+        <w:pStyle w:val="PlainText"/>
+        <w:spacing w:line="276" w:lineRule="auto"/>
+        <w:ind w:left="990"/>
+        <w:rPr>
+          <w:rFonts w:ascii="Times New Roman" w:hAnsi="Times New Roman"/>
+          <w:szCs w:val="22"/>
+          <w:shd w:val="clear" w:color="auto" w:fill="FFFFFF"/>
+        </w:rPr>
+      </w:pPr>
+      <w:r>
+        <w:rPr>
+          <w:rFonts w:ascii="Times New Roman" w:hAnsi="Times New Roman"/>
+          <w:szCs w:val="22"/>
+          <w:shd w:val="clear" w:color="auto" w:fill="FFFFFF"/>
+        </w:rPr>
+        <w:t xml:space="preserve">• </w:t>
+      </w:r>
+      <w:r>
+        <w:rPr>
+          <w:rFonts w:ascii="Times New Roman" w:hAnsi="Times New Roman"/>
+          <w:szCs w:val="22"/>
+          <w:shd w:val="clear" w:color="auto" w:fill="FFFFFF"/>
+        </w:rPr>
+        <w:t>Developed multiple exception</w:t>
+      </w:r>
+      <w:r>
+        <w:rPr>
+          <w:rFonts w:ascii="Times New Roman" w:hAnsi="Times New Roman"/>
+          <w:szCs w:val="22"/>
+          <w:shd w:val="clear" w:color="auto" w:fill="FFFFFF"/>
+        </w:rPr>
+        <w:t xml:space="preserve"> reports </w:t>
+      </w:r>
+      <w:r>
+        <w:rPr>
+          <w:rFonts w:ascii="Times New Roman" w:hAnsi="Times New Roman"/>
+          <w:szCs w:val="22"/>
+          <w:shd w:val="clear" w:color="auto" w:fill="FFFFFF"/>
+        </w:rPr>
+        <w:t>identifying</w:t>
+      </w:r>
+      <w:r>
+        <w:rPr>
+          <w:rFonts w:ascii="Times New Roman" w:hAnsi="Times New Roman"/>
+          <w:szCs w:val="22"/>
+          <w:shd w:val="clear" w:color="auto" w:fill="FFFFFF"/>
+        </w:rPr>
+        <w:t xml:space="preserve"> data errors and anomalies. </w:t>
+      </w:r>
+    </w:p>
+    <w:p>
+      <w:pPr>
+        <w:pStyle w:val="PlainText"/>
+        <w:spacing w:line="276" w:lineRule="auto"/>
+        <w:ind w:left="990"/>
+        <w:rPr>
+          <w:rFonts w:ascii="Times New Roman" w:hAnsi="Times New Roman"/>
+          <w:szCs w:val="22"/>
+          <w:shd w:val="clear" w:color="auto" w:fill="FFFFFF"/>
+        </w:rPr>
+      </w:pPr>
+      <w:r>
+        <w:rPr>
+          <w:rFonts w:ascii="Times New Roman" w:hAnsi="Times New Roman"/>
+          <w:szCs w:val="22"/>
+          <w:shd w:val="clear" w:color="auto" w:fill="FFFFFF"/>
+        </w:rPr>
+        <w:t xml:space="preserve">• </w:t>
+      </w:r>
+      <w:r>
+        <w:rPr>
+          <w:rFonts w:ascii="Times New Roman" w:hAnsi="Times New Roman"/>
+          <w:szCs w:val="22"/>
+          <w:shd w:val="clear" w:color="auto" w:fill="FFFFFF"/>
+        </w:rPr>
+        <w:t xml:space="preserve">Developed </w:t>
+      </w:r>
+      <w:r>
+        <w:rPr>
+          <w:rFonts w:ascii="Times New Roman" w:hAnsi="Times New Roman"/>
+          <w:szCs w:val="22"/>
+          <w:shd w:val="clear" w:color="auto" w:fill="FFFFFF"/>
+        </w:rPr>
+        <w:t>a</w:t>
+      </w:r>
+      <w:r>
+        <w:rPr>
+          <w:rFonts w:ascii="Times New Roman" w:hAnsi="Times New Roman"/>
+          <w:szCs w:val="22"/>
+          <w:shd w:val="clear" w:color="auto" w:fill="FFFFFF"/>
+        </w:rPr>
+        <w:t xml:space="preserve"> way to identify clients and employ</w:t>
+      </w:r>
+      <w:r>
+        <w:rPr>
+          <w:rFonts w:ascii="Times New Roman" w:hAnsi="Times New Roman"/>
+          <w:szCs w:val="22"/>
+          <w:shd w:val="clear" w:color="auto" w:fill="FFFFFF"/>
+        </w:rPr>
+        <w:t>ees who cancel a lot of session</w:t>
+      </w:r>
+      <w:r>
+        <w:rPr>
+          <w:rFonts w:ascii="Times New Roman" w:hAnsi="Times New Roman"/>
+          <w:szCs w:val="22"/>
+          <w:shd w:val="clear" w:color="auto" w:fill="FFFFFF"/>
+        </w:rPr>
+        <w:t>s</w:t>
+      </w:r>
+      <w:r>
+        <w:rPr>
+          <w:rFonts w:ascii="Times New Roman" w:hAnsi="Times New Roman"/>
+          <w:szCs w:val="22"/>
+          <w:shd w:val="clear" w:color="auto" w:fill="FFFFFF"/>
+        </w:rPr>
+        <w:t>, which led to an increase in Revenue.</w:t>
+      </w:r>
+    </w:p>
+    <w:p>
+      <w:pPr>
+        <w:pStyle w:val="PlainText"/>
+        <w:spacing w:line="276" w:lineRule="auto"/>
+        <w:ind w:left="990"/>
+        <w:rPr>
+          <w:rFonts w:ascii="Times New Roman" w:hAnsi="Times New Roman"/>
+          <w:szCs w:val="22"/>
+          <w:shd w:val="clear" w:color="auto" w:fill="FFFFFF"/>
+        </w:rPr>
+      </w:pPr>
+      <w:r>
+        <w:rPr>
+          <w:rFonts w:ascii="Times New Roman" w:hAnsi="Times New Roman"/>
+          <w:szCs w:val="22"/>
+          <w:shd w:val="clear" w:color="auto" w:fill="FFFFFF"/>
+        </w:rPr>
+        <w:t xml:space="preserve">• </w:t>
+      </w:r>
+      <w:r>
+        <w:rPr>
+          <w:rFonts w:ascii="Times New Roman" w:hAnsi="Times New Roman"/>
+          <w:szCs w:val="22"/>
+          <w:shd w:val="clear" w:color="auto" w:fill="FFFFFF"/>
+        </w:rPr>
+        <w:t>Developed bonus</w:t>
+      </w:r>
+      <w:r>
+        <w:rPr>
+          <w:rFonts w:ascii="Times New Roman" w:hAnsi="Times New Roman"/>
+          <w:szCs w:val="22"/>
+          <w:shd w:val="clear" w:color="auto" w:fill="FFFFFF"/>
+        </w:rPr>
+        <w:t xml:space="preserve"> structure for employees to improve their performance</w:t>
+      </w:r>
+      <w:r>
+        <w:rPr>
+          <w:rFonts w:ascii="Times New Roman" w:hAnsi="Times New Roman"/>
+          <w:szCs w:val="22"/>
+          <w:shd w:val="clear" w:color="auto" w:fill="FFFFFF"/>
+        </w:rPr>
+        <w:t xml:space="preserve"> and reduce conversion time</w:t>
+      </w:r>
+      <w:r>
+        <w:rPr>
+          <w:rFonts w:ascii="Times New Roman" w:hAnsi="Times New Roman"/>
+          <w:szCs w:val="22"/>
+          <w:shd w:val="clear" w:color="auto" w:fill="FFFFFF"/>
+        </w:rPr>
+        <w:t xml:space="preserve">. </w:t>
+      </w:r>
+    </w:p>
+    <w:p>
+      <w:pPr>
+        <w:pStyle w:val="PlainText"/>
+        <w:spacing w:line="276" w:lineRule="auto"/>
+        <w:ind w:left="990"/>
+        <w:rPr>
+          <w:rFonts w:ascii="Times New Roman" w:hAnsi="Times New Roman"/>
+          <w:szCs w:val="22"/>
+          <w:shd w:val="clear" w:color="auto" w:fill="FFFFFF"/>
+        </w:rPr>
+      </w:pPr>
+      <w:r>
+        <w:rPr>
+          <w:rFonts w:ascii="Times New Roman" w:hAnsi="Times New Roman"/>
+          <w:szCs w:val="22"/>
+          <w:shd w:val="clear" w:color="auto" w:fill="FFFFFF"/>
+        </w:rPr>
+        <w:t xml:space="preserve">  </w:t>
+      </w:r>
+      <w:r>
+        <w:rPr>
+          <w:rFonts w:ascii="Times New Roman" w:hAnsi="Times New Roman"/>
+          <w:szCs w:val="22"/>
+          <w:shd w:val="clear" w:color="auto" w:fill="FFFFFF"/>
+        </w:rPr>
+        <w:t xml:space="preserve"> </w:t>
       </w:r>
     </w:p>
     <w:p>
@@ -1196,13 +1723,39 @@
           <w:i/>
           <w:iCs/>
         </w:rPr>
-        <w:t xml:space="preserve">CCA Billing Analyst (Data) </w:t>
-      </w:r>
-      <w:r>
-        <w:rPr>
-          <w:rFonts w:ascii="Times New Roman" w:eastAsia="MS Mincho" w:hAnsi="Times New Roman"/>
-        </w:rPr>
-        <w:t>(05/2020 – 01/2022</w:t>
+        <w:t xml:space="preserve">CCA Billing </w:t>
+      </w:r>
+      <w:r>
+        <w:rPr>
+          <w:rFonts w:ascii="Times New Roman" w:eastAsia="MS Mincho" w:hAnsi="Times New Roman"/>
+          <w:b/>
+          <w:bCs/>
+          <w:i/>
+          <w:iCs/>
+        </w:rPr>
+        <w:t xml:space="preserve">Data </w:t>
+      </w:r>
+      <w:r>
+        <w:rPr>
+          <w:rFonts w:ascii="Times New Roman" w:eastAsia="MS Mincho" w:hAnsi="Times New Roman"/>
+          <w:b/>
+          <w:bCs/>
+          <w:i/>
+          <w:iCs/>
+        </w:rPr>
+        <w:t xml:space="preserve">Analyst </w:t>
+      </w:r>
+      <w:r>
+        <w:rPr>
+          <w:rFonts w:ascii="Times New Roman" w:eastAsia="MS Mincho" w:hAnsi="Times New Roman"/>
+        </w:rPr>
+        <w:t>(</w:t>
+      </w:r>
+      <w:r>
+        <w:rPr>
+          <w:rFonts w:ascii="Times New Roman" w:eastAsia="MS Mincho" w:hAnsi="Times New Roman"/>
+        </w:rPr>
+        <w:t>05/2020 – 01/2022</w:t>
       </w:r>
       <w:r>
         <w:rPr>
@@ -1210,6 +1763,119 @@
         </w:rPr>
         <w:t>)</w:t>
       </w:r>
+    </w:p>
+    <w:p>
+      <w:pPr>
+        <w:pStyle w:val="PlainText"/>
+        <w:ind w:left="720"/>
+        <w:rPr>
+          <w:rFonts w:ascii="Times New Roman" w:eastAsia="MS Mincho" w:hAnsi="Times New Roman"/>
+          <w:b/>
+          <w:bCs/>
+          <w:iCs/>
+        </w:rPr>
+      </w:pPr>
+      <w:r>
+        <w:rPr>
+          <w:rFonts w:ascii="Times New Roman" w:eastAsia="MS Mincho" w:hAnsi="Times New Roman"/>
+          <w:b/>
+          <w:bCs/>
+          <w:iCs/>
+        </w:rPr>
+        <w:t>Main Skills:</w:t>
+      </w:r>
+      <w:r>
+        <w:rPr>
+          <w:rFonts w:ascii="Times New Roman" w:eastAsia="MS Mincho" w:hAnsi="Times New Roman"/>
+          <w:b/>
+          <w:bCs/>
+          <w:iCs/>
+        </w:rPr>
+        <w:t xml:space="preserve"> </w:t>
+      </w:r>
+      <w:r>
+        <w:rPr>
+          <w:rFonts w:ascii="Times New Roman" w:eastAsia="MS Mincho" w:hAnsi="Times New Roman"/>
+          <w:b/>
+          <w:bCs/>
+          <w:iCs/>
+        </w:rPr>
+        <w:t xml:space="preserve">Python, Flask, </w:t>
+      </w:r>
+      <w:r>
+        <w:rPr>
+          <w:rFonts w:ascii="Times New Roman" w:eastAsia="MS Mincho" w:hAnsi="Times New Roman"/>
+          <w:b/>
+          <w:bCs/>
+          <w:iCs/>
+        </w:rPr>
+        <w:t xml:space="preserve">Microsoft </w:t>
+      </w:r>
+      <w:r>
+        <w:rPr>
+          <w:rFonts w:ascii="Times New Roman" w:eastAsia="MS Mincho" w:hAnsi="Times New Roman"/>
+          <w:b/>
+          <w:bCs/>
+          <w:iCs/>
+        </w:rPr>
+        <w:t xml:space="preserve">SQL Server, </w:t>
+      </w:r>
+      <w:r>
+        <w:rPr>
+          <w:rFonts w:ascii="Times New Roman" w:eastAsia="MS Mincho" w:hAnsi="Times New Roman"/>
+          <w:b/>
+          <w:bCs/>
+          <w:iCs/>
+        </w:rPr>
+        <w:t xml:space="preserve">Microsoft </w:t>
+      </w:r>
+      <w:r>
+        <w:rPr>
+          <w:rFonts w:ascii="Times New Roman" w:eastAsia="MS Mincho" w:hAnsi="Times New Roman"/>
+          <w:b/>
+          <w:bCs/>
+          <w:iCs/>
+        </w:rPr>
+        <w:t>Excel</w:t>
+      </w:r>
+      <w:r>
+        <w:rPr>
+          <w:rFonts w:ascii="Times New Roman" w:eastAsia="MS Mincho" w:hAnsi="Times New Roman"/>
+          <w:b/>
+          <w:bCs/>
+          <w:iCs/>
+        </w:rPr>
+        <w:t xml:space="preserve">, </w:t>
+      </w:r>
+      <w:r>
+        <w:rPr>
+          <w:rFonts w:ascii="Times New Roman" w:eastAsia="MS Mincho" w:hAnsi="Times New Roman"/>
+          <w:b/>
+          <w:bCs/>
+          <w:iCs/>
+        </w:rPr>
+        <w:t>Revenue Manager</w:t>
+      </w:r>
+      <w:r>
+        <w:rPr>
+          <w:rFonts w:ascii="Times New Roman" w:eastAsia="MS Mincho" w:hAnsi="Times New Roman"/>
+          <w:b/>
+          <w:bCs/>
+          <w:iCs/>
+        </w:rPr>
+        <w:t>, CAISO</w:t>
+      </w:r>
+    </w:p>
+    <w:p>
+      <w:pPr>
+        <w:pStyle w:val="PlainText"/>
+        <w:spacing w:line="276" w:lineRule="auto"/>
+        <w:rPr>
+          <w:rFonts w:ascii="Times New Roman" w:hAnsi="Times New Roman"/>
+          <w:szCs w:val="22"/>
+          <w:shd w:val="clear" w:color="auto" w:fill="FFFFFF"/>
+        </w:rPr>
+      </w:pPr>
     </w:p>
     <w:p>
       <w:pPr>
@@ -1222,6 +1888,46 @@
           <w:shd w:val="clear" w:color="auto" w:fill="FFFFFF"/>
         </w:rPr>
       </w:pPr>
+      <w:r>
+        <w:rPr>
+          <w:rFonts w:ascii="Times New Roman" w:hAnsi="Times New Roman"/>
+          <w:szCs w:val="22"/>
+          <w:shd w:val="clear" w:color="auto" w:fill="FFFFFF"/>
+        </w:rPr>
+        <w:t>• Collaborate</w:t>
+      </w:r>
+      <w:r>
+        <w:rPr>
+          <w:rFonts w:ascii="Times New Roman" w:hAnsi="Times New Roman"/>
+          <w:szCs w:val="22"/>
+          <w:shd w:val="clear" w:color="auto" w:fill="FFFFFF"/>
+        </w:rPr>
+        <w:t>d</w:t>
+      </w:r>
+      <w:r>
+        <w:rPr>
+          <w:rFonts w:ascii="Times New Roman" w:hAnsi="Times New Roman"/>
+          <w:szCs w:val="22"/>
+          <w:shd w:val="clear" w:color="auto" w:fill="FFFFFF"/>
+        </w:rPr>
+        <w:t xml:space="preserve"> daily with Billing Analysts, Account Specialists, Management, and internal departments to </w:t>
+      </w:r>
+      <w:r>
+        <w:rPr>
+          <w:rFonts w:ascii="Times New Roman" w:hAnsi="Times New Roman"/>
+          <w:szCs w:val="22"/>
+          <w:shd w:val="clear" w:color="auto" w:fill="FFFFFF"/>
+        </w:rPr>
+        <w:t>fulfill data needs and resolve issues</w:t>
+      </w:r>
+      <w:r>
+        <w:rPr>
+          <w:rFonts w:ascii="Times New Roman" w:hAnsi="Times New Roman"/>
+          <w:szCs w:val="22"/>
+          <w:shd w:val="clear" w:color="auto" w:fill="FFFFFF"/>
+        </w:rPr>
+        <w:t>.</w:t>
+      </w:r>
     </w:p>
     <w:p>
       <w:pPr>
@@ -1230,31 +1936,477 @@
         <w:ind w:left="990"/>
         <w:rPr>
           <w:rFonts w:ascii="Times New Roman" w:hAnsi="Times New Roman"/>
-          <w:b/>
-          <w:szCs w:val="22"/>
-          <w:shd w:val="clear" w:color="auto" w:fill="FFFFFF"/>
-        </w:rPr>
-      </w:pPr>
-      <w:r>
-        <w:rPr>
-          <w:rFonts w:ascii="Times New Roman" w:hAnsi="Times New Roman"/>
-          <w:b/>
-          <w:szCs w:val="22"/>
-          <w:shd w:val="clear" w:color="auto" w:fill="FFFFFF"/>
-        </w:rPr>
-        <w:t>Usage Validation, Attribute Maintenance, and Reporting:</w:t>
+          <w:szCs w:val="22"/>
+          <w:shd w:val="clear" w:color="auto" w:fill="FFFFFF"/>
+        </w:rPr>
+      </w:pPr>
+      <w:r>
+        <w:rPr>
+          <w:rFonts w:ascii="Times New Roman" w:hAnsi="Times New Roman"/>
+          <w:szCs w:val="22"/>
+          <w:shd w:val="clear" w:color="auto" w:fill="FFFFFF"/>
+        </w:rPr>
+        <w:t xml:space="preserve">• Identified risks and provided </w:t>
+      </w:r>
+      <w:r>
+        <w:rPr>
+          <w:rFonts w:ascii="Times New Roman" w:hAnsi="Times New Roman"/>
+          <w:szCs w:val="22"/>
+          <w:shd w:val="clear" w:color="auto" w:fill="FFFFFF"/>
+        </w:rPr>
+        <w:t>suggestions for resolution</w:t>
+      </w:r>
+      <w:r>
+        <w:rPr>
+          <w:rFonts w:ascii="Times New Roman" w:hAnsi="Times New Roman"/>
+          <w:szCs w:val="22"/>
+          <w:shd w:val="clear" w:color="auto" w:fill="FFFFFF"/>
+        </w:rPr>
+        <w:t>.</w:t>
       </w:r>
     </w:p>
     <w:p>
       <w:pPr>
         <w:pStyle w:val="PlainText"/>
         <w:spacing w:line="276" w:lineRule="auto"/>
-        <w:rPr>
-          <w:rFonts w:ascii="Times New Roman" w:hAnsi="Times New Roman"/>
-          <w:szCs w:val="22"/>
-          <w:shd w:val="clear" w:color="auto" w:fill="FFFFFF"/>
-        </w:rPr>
-      </w:pPr>
+        <w:ind w:left="990"/>
+        <w:rPr>
+          <w:rFonts w:ascii="Times New Roman" w:hAnsi="Times New Roman"/>
+          <w:szCs w:val="22"/>
+          <w:shd w:val="clear" w:color="auto" w:fill="FFFFFF"/>
+        </w:rPr>
+      </w:pPr>
+      <w:r>
+        <w:rPr>
+          <w:rFonts w:ascii="Times New Roman" w:hAnsi="Times New Roman"/>
+          <w:szCs w:val="22"/>
+          <w:shd w:val="clear" w:color="auto" w:fill="FFFFFF"/>
+        </w:rPr>
+        <w:t xml:space="preserve">• </w:t>
+      </w:r>
+      <w:r>
+        <w:rPr>
+          <w:rFonts w:ascii="Times New Roman" w:hAnsi="Times New Roman"/>
+          <w:szCs w:val="22"/>
+          <w:shd w:val="clear" w:color="auto" w:fill="FFFFFF"/>
+        </w:rPr>
+        <w:t>Troubleshot</w:t>
+      </w:r>
+      <w:r>
+        <w:rPr>
+          <w:rFonts w:ascii="Times New Roman" w:hAnsi="Times New Roman"/>
+          <w:szCs w:val="22"/>
+          <w:shd w:val="clear" w:color="auto" w:fill="FFFFFF"/>
+        </w:rPr>
+        <w:t xml:space="preserve"> and resolve</w:t>
+      </w:r>
+      <w:r>
+        <w:rPr>
+          <w:rFonts w:ascii="Times New Roman" w:hAnsi="Times New Roman"/>
+          <w:szCs w:val="22"/>
+          <w:shd w:val="clear" w:color="auto" w:fill="FFFFFF"/>
+        </w:rPr>
+        <w:t>d</w:t>
+      </w:r>
+      <w:r>
+        <w:rPr>
+          <w:rFonts w:ascii="Times New Roman" w:hAnsi="Times New Roman"/>
+          <w:szCs w:val="22"/>
+          <w:shd w:val="clear" w:color="auto" w:fill="FFFFFF"/>
+        </w:rPr>
+        <w:t xml:space="preserve"> </w:t>
+      </w:r>
+      <w:r>
+        <w:rPr>
+          <w:rFonts w:ascii="Times New Roman" w:hAnsi="Times New Roman"/>
+          <w:szCs w:val="22"/>
+          <w:shd w:val="clear" w:color="auto" w:fill="FFFFFF"/>
+        </w:rPr>
+        <w:t xml:space="preserve">data </w:t>
+      </w:r>
+      <w:r>
+        <w:rPr>
+          <w:rFonts w:ascii="Times New Roman" w:hAnsi="Times New Roman"/>
+          <w:szCs w:val="22"/>
+          <w:shd w:val="clear" w:color="auto" w:fill="FFFFFF"/>
+        </w:rPr>
+        <w:t>exceptions, anomalies, and errors.</w:t>
+      </w:r>
+    </w:p>
+    <w:p>
+      <w:pPr>
+        <w:pStyle w:val="PlainText"/>
+        <w:spacing w:line="276" w:lineRule="auto"/>
+        <w:ind w:left="990"/>
+        <w:rPr>
+          <w:rFonts w:ascii="Times New Roman" w:hAnsi="Times New Roman"/>
+          <w:szCs w:val="22"/>
+          <w:shd w:val="clear" w:color="auto" w:fill="FFFFFF"/>
+        </w:rPr>
+      </w:pPr>
+      <w:r>
+        <w:rPr>
+          <w:rFonts w:ascii="Times New Roman" w:hAnsi="Times New Roman"/>
+          <w:szCs w:val="22"/>
+          <w:shd w:val="clear" w:color="auto" w:fill="FFFFFF"/>
+        </w:rPr>
+        <w:lastRenderedPageBreak/>
+        <w:t xml:space="preserve">• </w:t>
+      </w:r>
+      <w:r>
+        <w:rPr>
+          <w:rFonts w:ascii="Times New Roman" w:hAnsi="Times New Roman"/>
+          <w:szCs w:val="22"/>
+          <w:shd w:val="clear" w:color="auto" w:fill="FFFFFF"/>
+        </w:rPr>
+        <w:t>Complete</w:t>
+      </w:r>
+      <w:r>
+        <w:rPr>
+          <w:rFonts w:ascii="Times New Roman" w:hAnsi="Times New Roman"/>
+          <w:szCs w:val="22"/>
+          <w:shd w:val="clear" w:color="auto" w:fill="FFFFFF"/>
+        </w:rPr>
+        <w:t>d</w:t>
+      </w:r>
+      <w:r>
+        <w:rPr>
+          <w:rFonts w:ascii="Times New Roman" w:hAnsi="Times New Roman"/>
+          <w:szCs w:val="22"/>
+          <w:shd w:val="clear" w:color="auto" w:fill="FFFFFF"/>
+        </w:rPr>
+        <w:t xml:space="preserve"> monthly internal CCA Team audits</w:t>
+      </w:r>
+      <w:r>
+        <w:rPr>
+          <w:rFonts w:ascii="Times New Roman" w:hAnsi="Times New Roman"/>
+          <w:szCs w:val="22"/>
+          <w:shd w:val="clear" w:color="auto" w:fill="FFFFFF"/>
+        </w:rPr>
+        <w:t xml:space="preserve"> </w:t>
+      </w:r>
+      <w:r>
+        <w:rPr>
+          <w:rFonts w:ascii="Times New Roman" w:hAnsi="Times New Roman"/>
+          <w:szCs w:val="22"/>
+          <w:shd w:val="clear" w:color="auto" w:fill="FFFFFF"/>
+        </w:rPr>
+        <w:t>to ensure an efficient and accurate billing system</w:t>
+      </w:r>
+      <w:r>
+        <w:rPr>
+          <w:rFonts w:ascii="Times New Roman" w:hAnsi="Times New Roman"/>
+          <w:szCs w:val="22"/>
+          <w:shd w:val="clear" w:color="auto" w:fill="FFFFFF"/>
+        </w:rPr>
+        <w:t xml:space="preserve"> with 100% accuracy</w:t>
+      </w:r>
+      <w:r>
+        <w:rPr>
+          <w:rFonts w:ascii="Times New Roman" w:hAnsi="Times New Roman"/>
+          <w:szCs w:val="22"/>
+          <w:shd w:val="clear" w:color="auto" w:fill="FFFFFF"/>
+        </w:rPr>
+        <w:t>.</w:t>
+      </w:r>
+    </w:p>
+    <w:p>
+      <w:pPr>
+        <w:pStyle w:val="PlainText"/>
+        <w:spacing w:line="276" w:lineRule="auto"/>
+        <w:ind w:left="990"/>
+        <w:rPr>
+          <w:rFonts w:ascii="Times New Roman" w:hAnsi="Times New Roman"/>
+          <w:szCs w:val="22"/>
+          <w:shd w:val="clear" w:color="auto" w:fill="FFFFFF"/>
+        </w:rPr>
+      </w:pPr>
+      <w:r>
+        <w:rPr>
+          <w:rFonts w:ascii="Times New Roman" w:hAnsi="Times New Roman"/>
+          <w:szCs w:val="22"/>
+          <w:shd w:val="clear" w:color="auto" w:fill="FFFFFF"/>
+        </w:rPr>
+        <w:t>• Optimi</w:t>
+      </w:r>
+      <w:r>
+        <w:rPr>
+          <w:rFonts w:ascii="Times New Roman" w:hAnsi="Times New Roman"/>
+          <w:szCs w:val="22"/>
+          <w:shd w:val="clear" w:color="auto" w:fill="FFFFFF"/>
+        </w:rPr>
+        <w:t>zed</w:t>
+      </w:r>
+      <w:r>
+        <w:rPr>
+          <w:rFonts w:ascii="Times New Roman" w:hAnsi="Times New Roman"/>
+          <w:szCs w:val="22"/>
+          <w:shd w:val="clear" w:color="auto" w:fill="FFFFFF"/>
+        </w:rPr>
+        <w:t xml:space="preserve"> processes on an ongoing basis, </w:t>
+      </w:r>
+      <w:r>
+        <w:rPr>
+          <w:rFonts w:ascii="Times New Roman" w:hAnsi="Times New Roman"/>
+          <w:szCs w:val="22"/>
+          <w:shd w:val="clear" w:color="auto" w:fill="FFFFFF"/>
+        </w:rPr>
+        <w:t xml:space="preserve">and </w:t>
+      </w:r>
+      <w:r>
+        <w:rPr>
+          <w:rFonts w:ascii="Times New Roman" w:hAnsi="Times New Roman"/>
+          <w:szCs w:val="22"/>
+          <w:shd w:val="clear" w:color="auto" w:fill="FFFFFF"/>
+        </w:rPr>
+        <w:t xml:space="preserve">found </w:t>
+      </w:r>
+      <w:r>
+        <w:rPr>
+          <w:rFonts w:ascii="Times New Roman" w:hAnsi="Times New Roman"/>
+          <w:szCs w:val="22"/>
+          <w:shd w:val="clear" w:color="auto" w:fill="FFFFFF"/>
+        </w:rPr>
+        <w:t>ways</w:t>
+      </w:r>
+      <w:r>
+        <w:rPr>
+          <w:rFonts w:ascii="Times New Roman" w:hAnsi="Times New Roman"/>
+          <w:szCs w:val="22"/>
+          <w:shd w:val="clear" w:color="auto" w:fill="FFFFFF"/>
+        </w:rPr>
+        <w:t xml:space="preserve"> to improve accuracy and efficiency in data processing, communication, and billing.</w:t>
+      </w:r>
+    </w:p>
+    <w:p>
+      <w:pPr>
+        <w:pStyle w:val="PlainText"/>
+        <w:spacing w:line="276" w:lineRule="auto"/>
+        <w:ind w:left="990"/>
+        <w:rPr>
+          <w:rFonts w:ascii="Times New Roman" w:hAnsi="Times New Roman"/>
+          <w:szCs w:val="22"/>
+          <w:shd w:val="clear" w:color="auto" w:fill="FFFFFF"/>
+        </w:rPr>
+      </w:pPr>
+      <w:r>
+        <w:rPr>
+          <w:rFonts w:ascii="Times New Roman" w:hAnsi="Times New Roman"/>
+          <w:szCs w:val="22"/>
+          <w:shd w:val="clear" w:color="auto" w:fill="FFFFFF"/>
+        </w:rPr>
+        <w:t>• Develop</w:t>
+      </w:r>
+      <w:r>
+        <w:rPr>
+          <w:rFonts w:ascii="Times New Roman" w:hAnsi="Times New Roman"/>
+          <w:szCs w:val="22"/>
+          <w:shd w:val="clear" w:color="auto" w:fill="FFFFFF"/>
+        </w:rPr>
+        <w:t>ed multiple</w:t>
+      </w:r>
+      <w:r>
+        <w:rPr>
+          <w:rFonts w:ascii="Times New Roman" w:hAnsi="Times New Roman"/>
+          <w:szCs w:val="22"/>
+          <w:shd w:val="clear" w:color="auto" w:fill="FFFFFF"/>
+        </w:rPr>
+        <w:t xml:space="preserve"> Macros using VBA.</w:t>
+      </w:r>
+    </w:p>
+    <w:p>
+      <w:pPr>
+        <w:pStyle w:val="PlainText"/>
+        <w:spacing w:line="276" w:lineRule="auto"/>
+        <w:ind w:left="990"/>
+        <w:rPr>
+          <w:rFonts w:ascii="Times New Roman" w:hAnsi="Times New Roman"/>
+          <w:szCs w:val="22"/>
+          <w:shd w:val="clear" w:color="auto" w:fill="FFFFFF"/>
+        </w:rPr>
+      </w:pPr>
+      <w:r>
+        <w:rPr>
+          <w:rFonts w:ascii="Times New Roman" w:hAnsi="Times New Roman"/>
+          <w:szCs w:val="22"/>
+          <w:shd w:val="clear" w:color="auto" w:fill="FFFFFF"/>
+        </w:rPr>
+        <w:t>• Develop</w:t>
+      </w:r>
+      <w:r>
+        <w:rPr>
+          <w:rFonts w:ascii="Times New Roman" w:hAnsi="Times New Roman"/>
+          <w:szCs w:val="22"/>
+          <w:shd w:val="clear" w:color="auto" w:fill="FFFFFF"/>
+        </w:rPr>
+        <w:t>ed</w:t>
+      </w:r>
+      <w:r>
+        <w:rPr>
+          <w:rFonts w:ascii="Times New Roman" w:hAnsi="Times New Roman"/>
+          <w:szCs w:val="22"/>
+          <w:shd w:val="clear" w:color="auto" w:fill="FFFFFF"/>
+        </w:rPr>
+        <w:t xml:space="preserve"> </w:t>
+      </w:r>
+      <w:r>
+        <w:rPr>
+          <w:rFonts w:ascii="Times New Roman" w:hAnsi="Times New Roman"/>
+          <w:szCs w:val="22"/>
+          <w:shd w:val="clear" w:color="auto" w:fill="FFFFFF"/>
+        </w:rPr>
+        <w:t xml:space="preserve">a </w:t>
+      </w:r>
+      <w:bookmarkStart w:id="0" w:name="_GoBack"/>
+      <w:bookmarkEnd w:id="0"/>
+      <w:r>
+        <w:rPr>
+          <w:rFonts w:ascii="Times New Roman" w:hAnsi="Times New Roman"/>
+          <w:szCs w:val="22"/>
+          <w:shd w:val="clear" w:color="auto" w:fill="FFFFFF"/>
+        </w:rPr>
+        <w:t>Search Tool and Rate Tracker Tool using Python (NumPy, Pandas), Flask, and Microsoft SQL Server</w:t>
+      </w:r>
+      <w:r>
+        <w:rPr>
+          <w:rFonts w:ascii="Times New Roman" w:hAnsi="Times New Roman"/>
+          <w:szCs w:val="22"/>
+          <w:shd w:val="clear" w:color="auto" w:fill="FFFFFF"/>
+        </w:rPr>
+        <w:t xml:space="preserve"> that </w:t>
+      </w:r>
+      <w:r>
+        <w:rPr>
+          <w:rFonts w:ascii="Times New Roman" w:hAnsi="Times New Roman"/>
+          <w:szCs w:val="22"/>
+          <w:shd w:val="clear" w:color="auto" w:fill="FFFFFF"/>
+        </w:rPr>
+        <w:t xml:space="preserve">reduced </w:t>
+      </w:r>
+      <w:r>
+        <w:rPr>
+          <w:rFonts w:ascii="Times New Roman" w:hAnsi="Times New Roman"/>
+          <w:szCs w:val="22"/>
+          <w:shd w:val="clear" w:color="auto" w:fill="FFFFFF"/>
+        </w:rPr>
+        <w:t xml:space="preserve">the </w:t>
+      </w:r>
+      <w:r>
+        <w:rPr>
+          <w:rFonts w:ascii="Times New Roman" w:hAnsi="Times New Roman"/>
+          <w:szCs w:val="22"/>
+          <w:shd w:val="clear" w:color="auto" w:fill="FFFFFF"/>
+        </w:rPr>
+        <w:t xml:space="preserve">search </w:t>
+      </w:r>
+      <w:r>
+        <w:rPr>
+          <w:rFonts w:ascii="Times New Roman" w:hAnsi="Times New Roman"/>
+          <w:szCs w:val="22"/>
+          <w:shd w:val="clear" w:color="auto" w:fill="FFFFFF"/>
+        </w:rPr>
+        <w:t xml:space="preserve">time </w:t>
+      </w:r>
+      <w:r>
+        <w:rPr>
+          <w:rFonts w:ascii="Times New Roman" w:hAnsi="Times New Roman"/>
+          <w:szCs w:val="22"/>
+          <w:shd w:val="clear" w:color="auto" w:fill="FFFFFF"/>
+        </w:rPr>
+        <w:t>of</w:t>
+      </w:r>
+      <w:r>
+        <w:rPr>
+          <w:rFonts w:ascii="Times New Roman" w:hAnsi="Times New Roman"/>
+          <w:szCs w:val="22"/>
+          <w:shd w:val="clear" w:color="auto" w:fill="FFFFFF"/>
+        </w:rPr>
+        <w:t xml:space="preserve"> necessary data</w:t>
+      </w:r>
+      <w:r>
+        <w:rPr>
+          <w:rFonts w:ascii="Times New Roman" w:hAnsi="Times New Roman"/>
+          <w:szCs w:val="22"/>
+          <w:shd w:val="clear" w:color="auto" w:fill="FFFFFF"/>
+        </w:rPr>
+        <w:t xml:space="preserve"> </w:t>
+      </w:r>
+      <w:r>
+        <w:rPr>
+          <w:rFonts w:ascii="Times New Roman" w:hAnsi="Times New Roman"/>
+          <w:szCs w:val="22"/>
+          <w:shd w:val="clear" w:color="auto" w:fill="FFFFFF"/>
+        </w:rPr>
+        <w:t>by</w:t>
+      </w:r>
+      <w:r>
+        <w:rPr>
+          <w:rFonts w:ascii="Times New Roman" w:hAnsi="Times New Roman"/>
+          <w:szCs w:val="22"/>
+          <w:shd w:val="clear" w:color="auto" w:fill="FFFFFF"/>
+        </w:rPr>
+        <w:t xml:space="preserve"> </w:t>
+      </w:r>
+      <w:r>
+        <w:rPr>
+          <w:rFonts w:ascii="Times New Roman" w:hAnsi="Times New Roman"/>
+          <w:szCs w:val="22"/>
+          <w:shd w:val="clear" w:color="auto" w:fill="FFFFFF"/>
+        </w:rPr>
+        <w:t>10</w:t>
+      </w:r>
+      <w:r>
+        <w:rPr>
+          <w:rFonts w:ascii="Times New Roman" w:hAnsi="Times New Roman"/>
+          <w:szCs w:val="22"/>
+          <w:shd w:val="clear" w:color="auto" w:fill="FFFFFF"/>
+        </w:rPr>
+        <w:t xml:space="preserve"> times</w:t>
+      </w:r>
+      <w:r>
+        <w:rPr>
+          <w:rFonts w:ascii="Times New Roman" w:hAnsi="Times New Roman"/>
+          <w:szCs w:val="22"/>
+          <w:shd w:val="clear" w:color="auto" w:fill="FFFFFF"/>
+        </w:rPr>
+        <w:t>.</w:t>
+      </w:r>
+    </w:p>
+    <w:p>
+      <w:pPr>
+        <w:pStyle w:val="PlainText"/>
+        <w:spacing w:line="276" w:lineRule="auto"/>
+        <w:ind w:left="990"/>
+        <w:rPr>
+          <w:rFonts w:ascii="Times New Roman" w:hAnsi="Times New Roman"/>
+          <w:szCs w:val="22"/>
+          <w:shd w:val="clear" w:color="auto" w:fill="FFFFFF"/>
+        </w:rPr>
+      </w:pPr>
+      <w:r>
+        <w:rPr>
+          <w:rFonts w:ascii="Times New Roman" w:hAnsi="Times New Roman"/>
+          <w:szCs w:val="22"/>
+          <w:shd w:val="clear" w:color="auto" w:fill="FFFFFF"/>
+        </w:rPr>
+        <w:t xml:space="preserve">• </w:t>
+      </w:r>
+      <w:r>
+        <w:rPr>
+          <w:rFonts w:ascii="Times New Roman" w:hAnsi="Times New Roman"/>
+          <w:szCs w:val="22"/>
+          <w:shd w:val="clear" w:color="auto" w:fill="FFFFFF"/>
+        </w:rPr>
+        <w:t>Built multiple scripts for b</w:t>
+      </w:r>
+      <w:r>
+        <w:rPr>
+          <w:rFonts w:ascii="Times New Roman" w:hAnsi="Times New Roman"/>
+          <w:szCs w:val="22"/>
+          <w:shd w:val="clear" w:color="auto" w:fill="FFFFFF"/>
+        </w:rPr>
+        <w:t>usiness process automation using Python.</w:t>
+      </w:r>
     </w:p>
     <w:p>
       <w:pPr>
@@ -1267,120 +2419,261 @@
           <w:shd w:val="clear" w:color="auto" w:fill="FFFFFF"/>
         </w:rPr>
       </w:pPr>
-      <w:r>
-        <w:rPr>
-          <w:rFonts w:ascii="Times New Roman" w:hAnsi="Times New Roman"/>
-          <w:szCs w:val="22"/>
-          <w:shd w:val="clear" w:color="auto" w:fill="FFFFFF"/>
-        </w:rPr>
-        <w:t>• Review usage data files and customer attributes daily to ensure accurate parameters for billing to minimize errors and delays and maximize the accuracy of meter data.</w:t>
-      </w:r>
     </w:p>
     <w:p>
       <w:pPr>
         <w:pStyle w:val="PlainText"/>
         <w:spacing w:line="276" w:lineRule="auto"/>
-        <w:ind w:left="1440"/>
-        <w:rPr>
-          <w:rFonts w:ascii="Times New Roman" w:hAnsi="Times New Roman"/>
-          <w:szCs w:val="22"/>
-          <w:shd w:val="clear" w:color="auto" w:fill="FFFFFF"/>
-        </w:rPr>
-      </w:pPr>
-      <w:r>
-        <w:rPr>
-          <w:rFonts w:ascii="Times New Roman" w:hAnsi="Times New Roman"/>
-          <w:szCs w:val="22"/>
-          <w:shd w:val="clear" w:color="auto" w:fill="FFFFFF"/>
-        </w:rPr>
-        <w:t>• Process usage files to initiate the billing process, research, and reconcile usage discrepancies.</w:t>
-      </w:r>
+        <w:rPr>
+          <w:rFonts w:ascii="Times New Roman" w:hAnsi="Times New Roman"/>
+          <w:szCs w:val="22"/>
+          <w:shd w:val="clear" w:color="auto" w:fill="FFFFFF"/>
+        </w:rPr>
+      </w:pPr>
     </w:p>
     <w:p>
       <w:pPr>
         <w:pStyle w:val="PlainText"/>
-        <w:spacing w:line="276" w:lineRule="auto"/>
-        <w:ind w:left="1440"/>
-        <w:rPr>
-          <w:rFonts w:ascii="Times New Roman" w:hAnsi="Times New Roman"/>
-          <w:szCs w:val="22"/>
-          <w:shd w:val="clear" w:color="auto" w:fill="FFFFFF"/>
-        </w:rPr>
-      </w:pPr>
-      <w:r>
-        <w:rPr>
-          <w:rFonts w:ascii="Times New Roman" w:hAnsi="Times New Roman"/>
-          <w:szCs w:val="22"/>
-          <w:shd w:val="clear" w:color="auto" w:fill="FFFFFF"/>
-        </w:rPr>
-        <w:t>• Complet</w:t>
-      </w:r>
-      <w:r>
-        <w:rPr>
-          <w:rFonts w:ascii="Times New Roman" w:hAnsi="Times New Roman"/>
-          <w:szCs w:val="22"/>
-          <w:shd w:val="clear" w:color="auto" w:fill="FFFFFF"/>
-        </w:rPr>
-        <w:t xml:space="preserve">e daily CAISO load submissions to </w:t>
-      </w:r>
-      <w:r>
-        <w:rPr>
-          <w:rFonts w:ascii="Times New Roman" w:hAnsi="Times New Roman"/>
-          <w:szCs w:val="22"/>
-          <w:shd w:val="clear" w:color="auto" w:fill="FFFFFF"/>
-        </w:rPr>
-        <w:t>ensure all deadlines are successfully achieved.</w:t>
+        <w:rPr>
+          <w:rFonts w:ascii="Times New Roman" w:eastAsia="MS Mincho" w:hAnsi="Times New Roman"/>
+          <w:sz w:val="22"/>
+          <w:szCs w:val="24"/>
+        </w:rPr>
+      </w:pPr>
+      <w:r>
+        <w:rPr>
+          <w:rFonts w:ascii="Times New Roman" w:eastAsia="MS Mincho" w:hAnsi="Times New Roman"/>
+          <w:b/>
+          <w:bCs/>
+          <w:sz w:val="22"/>
+          <w:szCs w:val="24"/>
+        </w:rPr>
+        <w:t>Grizzly Moving</w:t>
+      </w:r>
+      <w:r>
+        <w:rPr>
+          <w:rFonts w:ascii="Times New Roman" w:eastAsia="MS Mincho" w:hAnsi="Times New Roman"/>
+          <w:sz w:val="22"/>
+          <w:szCs w:val="24"/>
+        </w:rPr>
+        <w:t xml:space="preserve"> </w:t>
+      </w:r>
+      <w:r>
+        <w:rPr>
+          <w:rFonts w:ascii="Times New Roman" w:eastAsia="MS Mincho" w:hAnsi="Times New Roman"/>
+          <w:b/>
+          <w:sz w:val="22"/>
+          <w:szCs w:val="24"/>
+        </w:rPr>
+        <w:t xml:space="preserve">LLC </w:t>
+      </w:r>
+      <w:r>
+        <w:rPr>
+          <w:rFonts w:ascii="Times New Roman" w:eastAsia="MS Mincho" w:hAnsi="Times New Roman"/>
+          <w:b/>
+          <w:bCs/>
+          <w:sz w:val="22"/>
+          <w:szCs w:val="24"/>
+        </w:rPr>
+        <w:t>-</w:t>
+      </w:r>
+      <w:r>
+        <w:rPr>
+          <w:rFonts w:ascii="Times New Roman" w:eastAsia="MS Mincho" w:hAnsi="Times New Roman"/>
+          <w:sz w:val="22"/>
+          <w:szCs w:val="24"/>
+        </w:rPr>
+        <w:t xml:space="preserve"> San Diego, CA</w:t>
       </w:r>
     </w:p>
     <w:p>
       <w:pPr>
         <w:pStyle w:val="PlainText"/>
-        <w:spacing w:line="276" w:lineRule="auto"/>
-        <w:ind w:left="1440"/>
-        <w:rPr>
-          <w:rFonts w:ascii="Times New Roman" w:hAnsi="Times New Roman"/>
-          <w:szCs w:val="22"/>
-          <w:shd w:val="clear" w:color="auto" w:fill="FFFFFF"/>
-        </w:rPr>
-      </w:pPr>
-      <w:r>
-        <w:rPr>
-          <w:rFonts w:ascii="Times New Roman" w:hAnsi="Times New Roman"/>
-          <w:szCs w:val="22"/>
-          <w:shd w:val="clear" w:color="auto" w:fill="FFFFFF"/>
-        </w:rPr>
-        <w:t>• Collaborate daily with Billing Analysts, Account Specialists, Management, and internal departments to promptly respond to requests and resolve issues.</w:t>
-      </w:r>
+        <w:rPr>
+          <w:rFonts w:ascii="Times New Roman" w:eastAsia="MS Mincho" w:hAnsi="Times New Roman"/>
+          <w:sz w:val="22"/>
+          <w:szCs w:val="24"/>
+        </w:rPr>
+      </w:pPr>
     </w:p>
     <w:p>
       <w:pPr>
         <w:pStyle w:val="PlainText"/>
-        <w:spacing w:line="276" w:lineRule="auto"/>
-        <w:ind w:left="1440"/>
-        <w:rPr>
-          <w:rFonts w:ascii="Times New Roman" w:hAnsi="Times New Roman"/>
-          <w:szCs w:val="22"/>
-          <w:shd w:val="clear" w:color="auto" w:fill="FFFFFF"/>
-        </w:rPr>
-      </w:pPr>
-      <w:r>
-        <w:rPr>
-          <w:rFonts w:ascii="Times New Roman" w:hAnsi="Times New Roman"/>
-          <w:szCs w:val="22"/>
-          <w:shd w:val="clear" w:color="auto" w:fill="FFFFFF"/>
-        </w:rPr>
-        <w:t>• Provide data and analysis for reporting as needed.</w:t>
-      </w:r>
+        <w:rPr>
+          <w:rFonts w:ascii="Times New Roman" w:eastAsia="MS Mincho" w:hAnsi="Times New Roman"/>
+          <w:sz w:val="4"/>
+          <w:szCs w:val="6"/>
+        </w:rPr>
+      </w:pPr>
     </w:p>
     <w:p>
       <w:pPr>
         <w:pStyle w:val="PlainText"/>
-        <w:spacing w:line="276" w:lineRule="auto"/>
-        <w:ind w:left="1440"/>
-        <w:rPr>
-          <w:rFonts w:ascii="Times New Roman" w:hAnsi="Times New Roman"/>
-          <w:szCs w:val="22"/>
-          <w:shd w:val="clear" w:color="auto" w:fill="FFFFFF"/>
+        <w:ind w:left="720"/>
+        <w:rPr>
+          <w:rFonts w:ascii="Times New Roman" w:eastAsia="MS Mincho" w:hAnsi="Times New Roman"/>
+        </w:rPr>
+      </w:pPr>
+      <w:r>
+        <w:rPr>
+          <w:rFonts w:ascii="Times New Roman" w:eastAsia="MS Mincho" w:hAnsi="Times New Roman"/>
+          <w:b/>
+          <w:bCs/>
+          <w:i/>
+          <w:iCs/>
+        </w:rPr>
+        <w:t>Data Analyst</w:t>
+      </w:r>
+      <w:r>
+        <w:rPr>
+          <w:rFonts w:ascii="Times New Roman" w:eastAsia="MS Mincho" w:hAnsi="Times New Roman"/>
+        </w:rPr>
+        <w:t xml:space="preserve"> (</w:t>
+      </w:r>
+      <w:r>
+        <w:rPr>
+          <w:rFonts w:ascii="Times New Roman" w:eastAsia="MS Mincho" w:hAnsi="Times New Roman"/>
+        </w:rPr>
+        <w:t>05</w:t>
+      </w:r>
+      <w:r>
+        <w:rPr>
+          <w:rFonts w:ascii="Times New Roman" w:eastAsia="MS Mincho" w:hAnsi="Times New Roman"/>
+        </w:rPr>
+        <w:t>/201</w:t>
+      </w:r>
+      <w:r>
+        <w:rPr>
+          <w:rFonts w:ascii="Times New Roman" w:eastAsia="MS Mincho" w:hAnsi="Times New Roman"/>
+        </w:rPr>
+        <w:t>9</w:t>
+      </w:r>
+      <w:r>
+        <w:rPr>
+          <w:rFonts w:ascii="Times New Roman" w:eastAsia="MS Mincho" w:hAnsi="Times New Roman"/>
+        </w:rPr>
+        <w:t xml:space="preserve"> – </w:t>
+      </w:r>
+      <w:r>
+        <w:rPr>
+          <w:rFonts w:ascii="Times New Roman" w:eastAsia="MS Mincho" w:hAnsi="Times New Roman"/>
+        </w:rPr>
+        <w:t>05/2020</w:t>
+      </w:r>
+      <w:r>
+        <w:rPr>
+          <w:rFonts w:ascii="Times New Roman" w:eastAsia="MS Mincho" w:hAnsi="Times New Roman"/>
+        </w:rPr>
+        <w:t xml:space="preserve">) </w:t>
+      </w:r>
+    </w:p>
+    <w:p>
+      <w:pPr>
+        <w:pStyle w:val="PlainText"/>
+        <w:ind w:left="720"/>
+        <w:rPr>
+          <w:rFonts w:ascii="Times New Roman" w:eastAsia="MS Mincho" w:hAnsi="Times New Roman"/>
+          <w:b/>
+          <w:bCs/>
+          <w:iCs/>
+        </w:rPr>
+      </w:pPr>
+      <w:r>
+        <w:rPr>
+          <w:rFonts w:ascii="Times New Roman" w:eastAsia="MS Mincho" w:hAnsi="Times New Roman"/>
+          <w:b/>
+          <w:bCs/>
+          <w:iCs/>
+        </w:rPr>
+        <w:t>Main Skills:</w:t>
+      </w:r>
+      <w:r>
+        <w:rPr>
+          <w:rFonts w:ascii="Times New Roman" w:eastAsia="MS Mincho" w:hAnsi="Times New Roman"/>
+          <w:b/>
+          <w:bCs/>
+          <w:iCs/>
+        </w:rPr>
+        <w:t xml:space="preserve"> </w:t>
+      </w:r>
+      <w:r>
+        <w:rPr>
+          <w:rFonts w:ascii="Times New Roman" w:eastAsia="MS Mincho" w:hAnsi="Times New Roman"/>
+          <w:b/>
+          <w:bCs/>
+          <w:iCs/>
+        </w:rPr>
+        <w:t>Python</w:t>
+      </w:r>
+      <w:r>
+        <w:rPr>
+          <w:rFonts w:ascii="Times New Roman" w:eastAsia="MS Mincho" w:hAnsi="Times New Roman"/>
+          <w:b/>
+          <w:bCs/>
+          <w:iCs/>
+        </w:rPr>
+        <w:t xml:space="preserve">, </w:t>
+      </w:r>
+      <w:r>
+        <w:rPr>
+          <w:rFonts w:ascii="Times New Roman" w:eastAsia="MS Mincho" w:hAnsi="Times New Roman"/>
+          <w:b/>
+          <w:bCs/>
+          <w:iCs/>
+        </w:rPr>
+        <w:t>PostgreSQL</w:t>
+      </w:r>
+      <w:r>
+        <w:rPr>
+          <w:rFonts w:ascii="Times New Roman" w:eastAsia="MS Mincho" w:hAnsi="Times New Roman"/>
+          <w:b/>
+          <w:bCs/>
+          <w:iCs/>
+        </w:rPr>
+        <w:t xml:space="preserve">, </w:t>
+      </w:r>
+      <w:r>
+        <w:rPr>
+          <w:rFonts w:ascii="Times New Roman" w:eastAsia="MS Mincho" w:hAnsi="Times New Roman"/>
+          <w:b/>
+          <w:bCs/>
+          <w:iCs/>
+        </w:rPr>
+        <w:t>Tableau</w:t>
+      </w:r>
+      <w:r>
+        <w:rPr>
+          <w:rFonts w:ascii="Times New Roman" w:eastAsia="MS Mincho" w:hAnsi="Times New Roman"/>
+          <w:b/>
+          <w:bCs/>
+          <w:iCs/>
+        </w:rPr>
+        <w:t xml:space="preserve">, </w:t>
+      </w:r>
+      <w:r>
+        <w:rPr>
+          <w:rFonts w:ascii="Times New Roman" w:eastAsia="MS Mincho" w:hAnsi="Times New Roman"/>
+          <w:b/>
+          <w:bCs/>
+          <w:iCs/>
+        </w:rPr>
+        <w:t xml:space="preserve">Microsoft </w:t>
+      </w:r>
+      <w:r>
+        <w:rPr>
+          <w:rFonts w:ascii="Times New Roman" w:eastAsia="MS Mincho" w:hAnsi="Times New Roman"/>
+          <w:b/>
+          <w:bCs/>
+          <w:iCs/>
+        </w:rPr>
+        <w:t>Excel</w:t>
+      </w:r>
+    </w:p>
+    <w:p>
+      <w:pPr>
+        <w:pStyle w:val="PlainText"/>
+        <w:rPr>
+          <w:rFonts w:ascii="Times New Roman" w:eastAsia="MS Mincho" w:hAnsi="Times New Roman"/>
         </w:rPr>
       </w:pPr>
     </w:p>
@@ -1391,19 +2684,33 @@
         <w:ind w:left="990"/>
         <w:rPr>
           <w:rFonts w:ascii="Times New Roman" w:hAnsi="Times New Roman"/>
-          <w:b/>
-          <w:szCs w:val="22"/>
-          <w:shd w:val="clear" w:color="auto" w:fill="FFFFFF"/>
-        </w:rPr>
-      </w:pPr>
-      <w:r>
-        <w:rPr>
-          <w:rFonts w:ascii="Times New Roman" w:hAnsi="Times New Roman"/>
-          <w:b/>
-          <w:szCs w:val="22"/>
-          <w:shd w:val="clear" w:color="auto" w:fill="FFFFFF"/>
-        </w:rPr>
-        <w:t>Reconciliations and Special Projects:</w:t>
+          <w:szCs w:val="22"/>
+          <w:shd w:val="clear" w:color="auto" w:fill="FFFFFF"/>
+        </w:rPr>
+      </w:pPr>
+      <w:r>
+        <w:rPr>
+          <w:rFonts w:ascii="Times New Roman" w:hAnsi="Times New Roman"/>
+          <w:szCs w:val="22"/>
+          <w:shd w:val="clear" w:color="auto" w:fill="FFFFFF"/>
+        </w:rPr>
+        <w:t>• Design</w:t>
+      </w:r>
+      <w:r>
+        <w:rPr>
+          <w:rFonts w:ascii="Times New Roman" w:hAnsi="Times New Roman"/>
+          <w:szCs w:val="22"/>
+          <w:shd w:val="clear" w:color="auto" w:fill="FFFFFF"/>
+        </w:rPr>
+        <w:t>ed</w:t>
+      </w:r>
+      <w:r>
+        <w:rPr>
+          <w:rFonts w:ascii="Times New Roman" w:hAnsi="Times New Roman"/>
+          <w:szCs w:val="22"/>
+          <w:shd w:val="clear" w:color="auto" w:fill="FFFFFF"/>
+        </w:rPr>
+        <w:t xml:space="preserve"> solutions to reach business goals.</w:t>
       </w:r>
     </w:p>
     <w:p>
@@ -1413,328 +2720,34 @@
         <w:ind w:left="990"/>
         <w:rPr>
           <w:rFonts w:ascii="Times New Roman" w:hAnsi="Times New Roman"/>
-          <w:b/>
-          <w:szCs w:val="22"/>
-          <w:shd w:val="clear" w:color="auto" w:fill="FFFFFF"/>
-        </w:rPr>
-      </w:pPr>
-    </w:p>
-    <w:p>
-      <w:pPr>
-        <w:pStyle w:val="PlainText"/>
-        <w:spacing w:line="276" w:lineRule="auto"/>
-        <w:ind w:left="1440"/>
-        <w:rPr>
-          <w:rFonts w:ascii="Times New Roman" w:hAnsi="Times New Roman"/>
-          <w:szCs w:val="22"/>
-          <w:shd w:val="clear" w:color="auto" w:fill="FFFFFF"/>
-        </w:rPr>
-      </w:pPr>
-      <w:r>
-        <w:rPr>
-          <w:rFonts w:ascii="Times New Roman" w:hAnsi="Times New Roman"/>
-          <w:szCs w:val="22"/>
-          <w:shd w:val="clear" w:color="auto" w:fill="FFFFFF"/>
-        </w:rPr>
-        <w:t>• Identify risks, research root cause, communicate to management, provide suggestions for resolution, and complete reconciliations as needed.</w:t>
-      </w:r>
-    </w:p>
-    <w:p>
-      <w:pPr>
-        <w:pStyle w:val="PlainText"/>
-        <w:spacing w:line="276" w:lineRule="auto"/>
-        <w:ind w:left="1440"/>
-        <w:rPr>
-          <w:rFonts w:ascii="Times New Roman" w:hAnsi="Times New Roman"/>
-          <w:szCs w:val="22"/>
-          <w:shd w:val="clear" w:color="auto" w:fill="FFFFFF"/>
-        </w:rPr>
-      </w:pPr>
-      <w:r>
-        <w:rPr>
-          <w:rFonts w:ascii="Times New Roman" w:hAnsi="Times New Roman"/>
-          <w:szCs w:val="22"/>
-          <w:shd w:val="clear" w:color="auto" w:fill="FFFFFF"/>
-        </w:rPr>
-        <w:t>• Independently troubleshoot and resolve exceptions, anomalies, and errors.</w:t>
-      </w:r>
-    </w:p>
-    <w:p>
-      <w:pPr>
-        <w:pStyle w:val="PlainText"/>
-        <w:spacing w:line="276" w:lineRule="auto"/>
-        <w:ind w:left="1440"/>
-        <w:rPr>
-          <w:rFonts w:ascii="Times New Roman" w:hAnsi="Times New Roman"/>
-          <w:szCs w:val="22"/>
-          <w:shd w:val="clear" w:color="auto" w:fill="FFFFFF"/>
-        </w:rPr>
-      </w:pPr>
-      <w:r>
-        <w:rPr>
-          <w:rFonts w:ascii="Times New Roman" w:hAnsi="Times New Roman"/>
-          <w:szCs w:val="22"/>
-          <w:shd w:val="clear" w:color="auto" w:fill="FFFFFF"/>
-        </w:rPr>
-        <w:lastRenderedPageBreak/>
-        <w:t>• Correspond and follow-up daily with the local utility regarding usage and attribute inquiries, provide updates to management and CCA clients for customer service items as needed, ensure timeliness and accuracy to meet high customer service expectations.</w:t>
-      </w:r>
-    </w:p>
-    <w:p>
-      <w:pPr>
-        <w:pStyle w:val="PlainText"/>
-        <w:spacing w:line="276" w:lineRule="auto"/>
-        <w:ind w:left="1440"/>
-        <w:rPr>
-          <w:rFonts w:ascii="Times New Roman" w:hAnsi="Times New Roman"/>
-          <w:szCs w:val="22"/>
-          <w:shd w:val="clear" w:color="auto" w:fill="FFFFFF"/>
-        </w:rPr>
-      </w:pPr>
-      <w:r>
-        <w:rPr>
-          <w:rFonts w:ascii="Times New Roman" w:hAnsi="Times New Roman"/>
-          <w:szCs w:val="22"/>
-          <w:shd w:val="clear" w:color="auto" w:fill="FFFFFF"/>
-        </w:rPr>
-        <w:t>• Complete monthly internal CCA Team audits to ensure an efficient and accurate billing system.</w:t>
-      </w:r>
-    </w:p>
-    <w:p>
-      <w:pPr>
-        <w:pStyle w:val="PlainText"/>
-        <w:spacing w:line="276" w:lineRule="auto"/>
-        <w:ind w:left="1440"/>
-        <w:rPr>
-          <w:rFonts w:ascii="Times New Roman" w:hAnsi="Times New Roman"/>
-          <w:szCs w:val="22"/>
-          <w:shd w:val="clear" w:color="auto" w:fill="FFFFFF"/>
-        </w:rPr>
-      </w:pPr>
-      <w:r>
-        <w:rPr>
-          <w:rFonts w:ascii="Times New Roman" w:hAnsi="Times New Roman"/>
-          <w:szCs w:val="22"/>
-          <w:shd w:val="clear" w:color="auto" w:fill="FFFFFF"/>
-        </w:rPr>
-        <w:t>• Optimizing processes on an ongoing basis, finding ways to improve accuracy and efficiency in data processing, communication, and billing.</w:t>
-      </w:r>
-    </w:p>
-    <w:p>
-      <w:pPr>
-        <w:pStyle w:val="PlainText"/>
-        <w:spacing w:line="276" w:lineRule="auto"/>
-        <w:ind w:left="1440"/>
-        <w:rPr>
-          <w:rFonts w:ascii="Times New Roman" w:hAnsi="Times New Roman"/>
-          <w:szCs w:val="22"/>
-          <w:shd w:val="clear" w:color="auto" w:fill="FFFFFF"/>
-        </w:rPr>
-      </w:pPr>
-      <w:r>
-        <w:rPr>
-          <w:rFonts w:ascii="Times New Roman" w:hAnsi="Times New Roman"/>
-          <w:szCs w:val="22"/>
-          <w:shd w:val="clear" w:color="auto" w:fill="FFFFFF"/>
-        </w:rPr>
-        <w:t>• Develop Macros using VBA.</w:t>
-      </w:r>
-    </w:p>
-    <w:p>
-      <w:pPr>
-        <w:pStyle w:val="PlainText"/>
-        <w:spacing w:line="276" w:lineRule="auto"/>
-        <w:ind w:left="1440"/>
-        <w:rPr>
-          <w:rFonts w:ascii="Times New Roman" w:hAnsi="Times New Roman"/>
-          <w:szCs w:val="22"/>
-          <w:shd w:val="clear" w:color="auto" w:fill="FFFFFF"/>
-        </w:rPr>
-      </w:pPr>
-      <w:r>
-        <w:rPr>
-          <w:rFonts w:ascii="Times New Roman" w:hAnsi="Times New Roman"/>
-          <w:szCs w:val="22"/>
-          <w:shd w:val="clear" w:color="auto" w:fill="FFFFFF"/>
-        </w:rPr>
-        <w:t>• Develop Search Tool and Rate Tracker Tool using Python (NumPy, Pandas), Flask, and Microsoft SQL Server.</w:t>
-      </w:r>
-    </w:p>
-    <w:p>
-      <w:pPr>
-        <w:pStyle w:val="PlainText"/>
-        <w:spacing w:line="276" w:lineRule="auto"/>
-        <w:ind w:left="1440"/>
-        <w:rPr>
-          <w:rFonts w:ascii="Times New Roman" w:hAnsi="Times New Roman"/>
-          <w:szCs w:val="22"/>
-          <w:shd w:val="clear" w:color="auto" w:fill="FFFFFF"/>
-        </w:rPr>
-      </w:pPr>
-      <w:r>
-        <w:rPr>
-          <w:rFonts w:ascii="Times New Roman" w:hAnsi="Times New Roman"/>
-          <w:szCs w:val="22"/>
-          <w:shd w:val="clear" w:color="auto" w:fill="FFFFFF"/>
-        </w:rPr>
-        <w:t>• Business process automation using Python.</w:t>
-      </w:r>
-    </w:p>
-    <w:p>
-      <w:pPr>
-        <w:pStyle w:val="PlainText"/>
-        <w:spacing w:line="276" w:lineRule="auto"/>
-        <w:rPr>
-          <w:rFonts w:ascii="Times New Roman" w:hAnsi="Times New Roman"/>
-          <w:szCs w:val="22"/>
-          <w:shd w:val="clear" w:color="auto" w:fill="FFFFFF"/>
-        </w:rPr>
-      </w:pPr>
-    </w:p>
-    <w:p>
-      <w:pPr>
-        <w:pStyle w:val="PlainText"/>
-        <w:rPr>
-          <w:rFonts w:ascii="Times New Roman" w:eastAsia="MS Mincho" w:hAnsi="Times New Roman"/>
-          <w:sz w:val="22"/>
-          <w:szCs w:val="24"/>
-        </w:rPr>
-      </w:pPr>
-      <w:r>
-        <w:rPr>
-          <w:rFonts w:ascii="Times New Roman" w:eastAsia="MS Mincho" w:hAnsi="Times New Roman"/>
-          <w:b/>
-          <w:bCs/>
-          <w:sz w:val="22"/>
-          <w:szCs w:val="24"/>
-        </w:rPr>
-        <w:t>Grizzly Moving</w:t>
-      </w:r>
-      <w:r>
-        <w:rPr>
-          <w:rFonts w:ascii="Times New Roman" w:eastAsia="MS Mincho" w:hAnsi="Times New Roman"/>
-          <w:sz w:val="22"/>
-          <w:szCs w:val="24"/>
-        </w:rPr>
-        <w:t xml:space="preserve"> </w:t>
-      </w:r>
-      <w:r>
-        <w:rPr>
-          <w:rFonts w:ascii="Times New Roman" w:eastAsia="MS Mincho" w:hAnsi="Times New Roman"/>
-          <w:b/>
-          <w:sz w:val="22"/>
-          <w:szCs w:val="24"/>
-        </w:rPr>
-        <w:t>Company</w:t>
-      </w:r>
-      <w:r>
-        <w:rPr>
-          <w:rFonts w:ascii="Times New Roman" w:eastAsia="MS Mincho" w:hAnsi="Times New Roman"/>
-          <w:b/>
-          <w:bCs/>
-          <w:sz w:val="22"/>
-          <w:szCs w:val="24"/>
-        </w:rPr>
-        <w:t xml:space="preserve"> -</w:t>
-      </w:r>
-      <w:r>
-        <w:rPr>
-          <w:rFonts w:ascii="Times New Roman" w:eastAsia="MS Mincho" w:hAnsi="Times New Roman"/>
-          <w:sz w:val="22"/>
-          <w:szCs w:val="24"/>
-        </w:rPr>
-        <w:t xml:space="preserve"> San Diego, CA</w:t>
-      </w:r>
-    </w:p>
-    <w:p>
-      <w:pPr>
-        <w:pStyle w:val="PlainText"/>
-        <w:rPr>
-          <w:rFonts w:ascii="Times New Roman" w:eastAsia="MS Mincho" w:hAnsi="Times New Roman"/>
-          <w:sz w:val="22"/>
-          <w:szCs w:val="24"/>
-        </w:rPr>
-      </w:pPr>
-    </w:p>
-    <w:p>
-      <w:pPr>
-        <w:pStyle w:val="PlainText"/>
-        <w:rPr>
-          <w:rFonts w:ascii="Times New Roman" w:eastAsia="MS Mincho" w:hAnsi="Times New Roman"/>
-          <w:sz w:val="4"/>
-          <w:szCs w:val="6"/>
-        </w:rPr>
-      </w:pPr>
-    </w:p>
-    <w:p>
-      <w:pPr>
-        <w:pStyle w:val="PlainText"/>
-        <w:ind w:left="720"/>
-        <w:rPr>
-          <w:rFonts w:ascii="Times New Roman" w:eastAsia="MS Mincho" w:hAnsi="Times New Roman"/>
-        </w:rPr>
-      </w:pPr>
-      <w:r>
-        <w:rPr>
-          <w:rFonts w:ascii="Times New Roman" w:eastAsia="MS Mincho" w:hAnsi="Times New Roman"/>
-          <w:b/>
-          <w:bCs/>
-          <w:i/>
-          <w:iCs/>
-        </w:rPr>
-        <w:t>Data Analyst</w:t>
-      </w:r>
-      <w:r>
-        <w:rPr>
-          <w:rFonts w:ascii="Times New Roman" w:eastAsia="MS Mincho" w:hAnsi="Times New Roman"/>
-        </w:rPr>
-        <w:t xml:space="preserve"> (</w:t>
-      </w:r>
-      <w:r>
-        <w:rPr>
-          <w:rFonts w:ascii="Times New Roman" w:eastAsia="MS Mincho" w:hAnsi="Times New Roman"/>
-        </w:rPr>
-        <w:t>05</w:t>
-      </w:r>
-      <w:r>
-        <w:rPr>
-          <w:rFonts w:ascii="Times New Roman" w:eastAsia="MS Mincho" w:hAnsi="Times New Roman"/>
-        </w:rPr>
-        <w:t>/201</w:t>
-      </w:r>
-      <w:r>
-        <w:rPr>
-          <w:rFonts w:ascii="Times New Roman" w:eastAsia="MS Mincho" w:hAnsi="Times New Roman"/>
-        </w:rPr>
-        <w:t>9</w:t>
-      </w:r>
-      <w:r>
-        <w:rPr>
-          <w:rFonts w:ascii="Times New Roman" w:eastAsia="MS Mincho" w:hAnsi="Times New Roman"/>
-        </w:rPr>
-        <w:t xml:space="preserve"> – </w:t>
-      </w:r>
-      <w:r>
-        <w:rPr>
-          <w:rFonts w:ascii="Times New Roman" w:eastAsia="MS Mincho" w:hAnsi="Times New Roman"/>
-        </w:rPr>
-        <w:t>05/2020</w:t>
-      </w:r>
-      <w:r>
-        <w:rPr>
-          <w:rFonts w:ascii="Times New Roman" w:eastAsia="MS Mincho" w:hAnsi="Times New Roman"/>
-        </w:rPr>
-        <w:t xml:space="preserve">) </w:t>
-      </w:r>
-    </w:p>
-    <w:p>
-      <w:pPr>
-        <w:pStyle w:val="PlainText"/>
-        <w:ind w:left="720"/>
-        <w:rPr>
-          <w:rFonts w:ascii="Times New Roman" w:eastAsia="MS Mincho" w:hAnsi="Times New Roman"/>
-        </w:rPr>
-      </w:pPr>
+          <w:szCs w:val="22"/>
+          <w:shd w:val="clear" w:color="auto" w:fill="FFFFFF"/>
+        </w:rPr>
+      </w:pPr>
+      <w:r>
+        <w:rPr>
+          <w:rFonts w:ascii="Times New Roman" w:hAnsi="Times New Roman"/>
+          <w:szCs w:val="22"/>
+          <w:shd w:val="clear" w:color="auto" w:fill="FFFFFF"/>
+        </w:rPr>
+        <w:t xml:space="preserve">• </w:t>
+      </w:r>
+      <w:r>
+        <w:rPr>
+          <w:rFonts w:ascii="Times New Roman" w:hAnsi="Times New Roman"/>
+          <w:szCs w:val="22"/>
+          <w:shd w:val="clear" w:color="auto" w:fill="FFFFFF"/>
+        </w:rPr>
+        <w:t>Developed</w:t>
+      </w:r>
+      <w:r>
+        <w:rPr>
+          <w:rFonts w:ascii="Times New Roman" w:hAnsi="Times New Roman"/>
+          <w:szCs w:val="22"/>
+          <w:shd w:val="clear" w:color="auto" w:fill="FFFFFF"/>
+        </w:rPr>
+        <w:t xml:space="preserve"> weekly, monthly, and yearly analytics reports.</w:t>
+      </w:r>
     </w:p>
     <w:p>
       <w:pPr>
@@ -1753,7 +2766,23 @@
           <w:szCs w:val="22"/>
           <w:shd w:val="clear" w:color="auto" w:fill="FFFFFF"/>
         </w:rPr>
-        <w:t>• Design solutions to reach business goals.</w:t>
+        <w:t>• Use</w:t>
+      </w:r>
+      <w:r>
+        <w:rPr>
+          <w:rFonts w:ascii="Times New Roman" w:hAnsi="Times New Roman"/>
+          <w:szCs w:val="22"/>
+          <w:shd w:val="clear" w:color="auto" w:fill="FFFFFF"/>
+        </w:rPr>
+        <w:t>d</w:t>
+      </w:r>
+      <w:r>
+        <w:rPr>
+          <w:rFonts w:ascii="Times New Roman" w:hAnsi="Times New Roman"/>
+          <w:szCs w:val="22"/>
+          <w:shd w:val="clear" w:color="auto" w:fill="FFFFFF"/>
+        </w:rPr>
+        <w:t xml:space="preserve"> PostgreSQL for storing data and query execution.</w:t>
       </w:r>
     </w:p>
     <w:p>
@@ -1773,7 +2802,23 @@
           <w:szCs w:val="22"/>
           <w:shd w:val="clear" w:color="auto" w:fill="FFFFFF"/>
         </w:rPr>
-        <w:t>• Responsible for developing weekly, monthly, and yearly analytics reports.</w:t>
+        <w:t>• Use</w:t>
+      </w:r>
+      <w:r>
+        <w:rPr>
+          <w:rFonts w:ascii="Times New Roman" w:hAnsi="Times New Roman"/>
+          <w:szCs w:val="22"/>
+          <w:shd w:val="clear" w:color="auto" w:fill="FFFFFF"/>
+        </w:rPr>
+        <w:t>d</w:t>
+      </w:r>
+      <w:r>
+        <w:rPr>
+          <w:rFonts w:ascii="Times New Roman" w:hAnsi="Times New Roman"/>
+          <w:szCs w:val="22"/>
+          <w:shd w:val="clear" w:color="auto" w:fill="FFFFFF"/>
+        </w:rPr>
+        <w:t xml:space="preserve"> Python (NumPy, Pandas, and Matplotlib) to enhance reporting performance.</w:t>
       </w:r>
     </w:p>
     <w:p>
@@ -1793,7 +2838,23 @@
           <w:szCs w:val="22"/>
           <w:shd w:val="clear" w:color="auto" w:fill="FFFFFF"/>
         </w:rPr>
-        <w:t>• Use PostgreSQL for storing data and query execution.</w:t>
+        <w:t>• Use</w:t>
+      </w:r>
+      <w:r>
+        <w:rPr>
+          <w:rFonts w:ascii="Times New Roman" w:hAnsi="Times New Roman"/>
+          <w:szCs w:val="22"/>
+          <w:shd w:val="clear" w:color="auto" w:fill="FFFFFF"/>
+        </w:rPr>
+        <w:t>d</w:t>
+      </w:r>
+      <w:r>
+        <w:rPr>
+          <w:rFonts w:ascii="Times New Roman" w:hAnsi="Times New Roman"/>
+          <w:szCs w:val="22"/>
+          <w:shd w:val="clear" w:color="auto" w:fill="FFFFFF"/>
+        </w:rPr>
+        <w:t xml:space="preserve"> Tableau to generate graph-type data visualizations.</w:t>
       </w:r>
     </w:p>
     <w:p>
@@ -1813,7 +2874,23 @@
           <w:szCs w:val="22"/>
           <w:shd w:val="clear" w:color="auto" w:fill="FFFFFF"/>
         </w:rPr>
-        <w:t>• Use Python (NumPy, Pandas, and Matplotlib) to enhance reporting performance.</w:t>
+        <w:t>• Work</w:t>
+      </w:r>
+      <w:r>
+        <w:rPr>
+          <w:rFonts w:ascii="Times New Roman" w:hAnsi="Times New Roman"/>
+          <w:szCs w:val="22"/>
+          <w:shd w:val="clear" w:color="auto" w:fill="FFFFFF"/>
+        </w:rPr>
+        <w:t>ed</w:t>
+      </w:r>
+      <w:r>
+        <w:rPr>
+          <w:rFonts w:ascii="Times New Roman" w:hAnsi="Times New Roman"/>
+          <w:szCs w:val="22"/>
+          <w:shd w:val="clear" w:color="auto" w:fill="FFFFFF"/>
+        </w:rPr>
+        <w:t xml:space="preserve"> with management to prioritize business and information needs.</w:t>
       </w:r>
     </w:p>
     <w:p>
@@ -1833,7 +2910,23 @@
           <w:szCs w:val="22"/>
           <w:shd w:val="clear" w:color="auto" w:fill="FFFFFF"/>
         </w:rPr>
-        <w:t>• Use Tableau to generate graph-type data visualizations.</w:t>
+        <w:t>• Locat</w:t>
+      </w:r>
+      <w:r>
+        <w:rPr>
+          <w:rFonts w:ascii="Times New Roman" w:hAnsi="Times New Roman"/>
+          <w:szCs w:val="22"/>
+          <w:shd w:val="clear" w:color="auto" w:fill="FFFFFF"/>
+        </w:rPr>
+        <w:t>ed and defined</w:t>
+      </w:r>
+      <w:r>
+        <w:rPr>
+          <w:rFonts w:ascii="Times New Roman" w:hAnsi="Times New Roman"/>
+          <w:szCs w:val="22"/>
+          <w:shd w:val="clear" w:color="auto" w:fill="FFFFFF"/>
+        </w:rPr>
+        <w:t xml:space="preserve"> new process improvement opportunities.</w:t>
       </w:r>
     </w:p>
     <w:p>
@@ -1845,335 +2938,6 @@
           <w:rFonts w:ascii="Times New Roman" w:hAnsi="Times New Roman"/>
           <w:szCs w:val="22"/>
           <w:shd w:val="clear" w:color="auto" w:fill="FFFFFF"/>
-        </w:rPr>
-      </w:pPr>
-      <w:r>
-        <w:rPr>
-          <w:rFonts w:ascii="Times New Roman" w:hAnsi="Times New Roman"/>
-          <w:szCs w:val="22"/>
-          <w:shd w:val="clear" w:color="auto" w:fill="FFFFFF"/>
-        </w:rPr>
-        <w:t>• Filtering and cleaning data.</w:t>
-      </w:r>
-    </w:p>
-    <w:p>
-      <w:pPr>
-        <w:pStyle w:val="PlainText"/>
-        <w:spacing w:line="276" w:lineRule="auto"/>
-        <w:ind w:left="990"/>
-        <w:rPr>
-          <w:rFonts w:ascii="Times New Roman" w:hAnsi="Times New Roman"/>
-          <w:szCs w:val="22"/>
-          <w:shd w:val="clear" w:color="auto" w:fill="FFFFFF"/>
-        </w:rPr>
-      </w:pPr>
-      <w:r>
-        <w:rPr>
-          <w:rFonts w:ascii="Times New Roman" w:hAnsi="Times New Roman"/>
-          <w:szCs w:val="22"/>
-          <w:shd w:val="clear" w:color="auto" w:fill="FFFFFF"/>
-        </w:rPr>
-        <w:t>• Working with management to prioritize business and information needs.</w:t>
-      </w:r>
-    </w:p>
-    <w:p>
-      <w:pPr>
-        <w:pStyle w:val="PlainText"/>
-        <w:spacing w:line="276" w:lineRule="auto"/>
-        <w:ind w:left="990"/>
-        <w:rPr>
-          <w:rFonts w:ascii="Times New Roman" w:hAnsi="Times New Roman"/>
-          <w:szCs w:val="22"/>
-          <w:shd w:val="clear" w:color="auto" w:fill="FFFFFF"/>
-        </w:rPr>
-      </w:pPr>
-      <w:r>
-        <w:rPr>
-          <w:rFonts w:ascii="Times New Roman" w:hAnsi="Times New Roman"/>
-          <w:szCs w:val="22"/>
-          <w:shd w:val="clear" w:color="auto" w:fill="FFFFFF"/>
-        </w:rPr>
-        <w:t>• Locating and defining new process improvement opportunities.</w:t>
-      </w:r>
-    </w:p>
-    <w:p>
-      <w:pPr>
-        <w:pStyle w:val="PlainText"/>
-        <w:rPr>
-          <w:rFonts w:ascii="Times New Roman" w:eastAsia="MS Mincho" w:hAnsi="Times New Roman"/>
-          <w:b/>
-          <w:bCs/>
-          <w:sz w:val="22"/>
-          <w:szCs w:val="24"/>
-        </w:rPr>
-      </w:pPr>
-    </w:p>
-    <w:p>
-      <w:pPr>
-        <w:pStyle w:val="PlainText"/>
-        <w:rPr>
-          <w:rFonts w:ascii="Times New Roman" w:eastAsia="MS Mincho" w:hAnsi="Times New Roman"/>
-          <w:sz w:val="22"/>
-          <w:szCs w:val="24"/>
-        </w:rPr>
-      </w:pPr>
-      <w:r>
-        <w:rPr>
-          <w:rFonts w:ascii="Times New Roman" w:eastAsia="MS Mincho" w:hAnsi="Times New Roman"/>
-          <w:b/>
-          <w:bCs/>
-          <w:sz w:val="22"/>
-          <w:szCs w:val="24"/>
-        </w:rPr>
-        <w:t>Fruit Service –</w:t>
-      </w:r>
-      <w:r>
-        <w:rPr>
-          <w:rFonts w:ascii="Times New Roman" w:eastAsia="MS Mincho" w:hAnsi="Times New Roman"/>
-          <w:sz w:val="22"/>
-          <w:szCs w:val="24"/>
-        </w:rPr>
-        <w:t xml:space="preserve"> Donetsk, Ukraine</w:t>
-      </w:r>
-    </w:p>
-    <w:p>
-      <w:pPr>
-        <w:pStyle w:val="PlainText"/>
-        <w:rPr>
-          <w:rFonts w:ascii="Times New Roman" w:eastAsia="MS Mincho" w:hAnsi="Times New Roman"/>
-          <w:sz w:val="22"/>
-          <w:szCs w:val="24"/>
-        </w:rPr>
-      </w:pPr>
-    </w:p>
-    <w:p>
-      <w:pPr>
-        <w:pStyle w:val="PlainText"/>
-        <w:rPr>
-          <w:rFonts w:ascii="Times New Roman" w:eastAsia="MS Mincho" w:hAnsi="Times New Roman"/>
-          <w:sz w:val="4"/>
-          <w:szCs w:val="6"/>
-        </w:rPr>
-      </w:pPr>
-    </w:p>
-    <w:p>
-      <w:pPr>
-        <w:pStyle w:val="PlainText"/>
-        <w:ind w:left="720"/>
-        <w:rPr>
-          <w:rFonts w:ascii="Times New Roman" w:eastAsia="MS Mincho" w:hAnsi="Times New Roman"/>
-        </w:rPr>
-      </w:pPr>
-      <w:r>
-        <w:rPr>
-          <w:rFonts w:ascii="Times New Roman" w:eastAsia="MS Mincho" w:hAnsi="Times New Roman"/>
-          <w:b/>
-          <w:bCs/>
-          <w:i/>
-          <w:iCs/>
-        </w:rPr>
-        <w:t>Data Analyst</w:t>
-      </w:r>
-      <w:r>
-        <w:rPr>
-          <w:rFonts w:ascii="Times New Roman" w:eastAsia="MS Mincho" w:hAnsi="Times New Roman"/>
-        </w:rPr>
-        <w:t xml:space="preserve"> (09/2013 – 05/2014) </w:t>
-      </w:r>
-    </w:p>
-    <w:p>
-      <w:pPr>
-        <w:pStyle w:val="PlainText"/>
-        <w:ind w:left="720"/>
-        <w:rPr>
-          <w:rFonts w:ascii="Times New Roman" w:eastAsia="MS Mincho" w:hAnsi="Times New Roman"/>
-        </w:rPr>
-      </w:pPr>
-    </w:p>
-    <w:p>
-      <w:pPr>
-        <w:pStyle w:val="PlainText"/>
-        <w:ind w:left="990"/>
-        <w:rPr>
-          <w:rFonts w:ascii="Times New Roman" w:hAnsi="Times New Roman"/>
-          <w:szCs w:val="22"/>
-          <w:shd w:val="clear" w:color="auto" w:fill="FFFFFF"/>
-        </w:rPr>
-      </w:pPr>
-      <w:r>
-        <w:rPr>
-          <w:rFonts w:ascii="Times New Roman" w:hAnsi="Times New Roman"/>
-          <w:szCs w:val="22"/>
-          <w:shd w:val="clear" w:color="auto" w:fill="FFFFFF"/>
-        </w:rPr>
-        <w:t>• Work with raw data in Excel and SQL.</w:t>
-      </w:r>
-      <w:r>
-        <w:rPr>
-          <w:rFonts w:ascii="Times New Roman" w:hAnsi="Times New Roman"/>
-          <w:szCs w:val="22"/>
-        </w:rPr>
-        <w:br/>
-      </w:r>
-      <w:r>
-        <w:rPr>
-          <w:rFonts w:ascii="Times New Roman" w:hAnsi="Times New Roman"/>
-          <w:szCs w:val="22"/>
-          <w:shd w:val="clear" w:color="auto" w:fill="FFFFFF"/>
-        </w:rPr>
-        <w:t>• Conducted analysis of product sales by region.</w:t>
-      </w:r>
-      <w:r>
-        <w:rPr>
-          <w:rFonts w:ascii="Times New Roman" w:hAnsi="Times New Roman"/>
-          <w:szCs w:val="22"/>
-        </w:rPr>
-        <w:br/>
-      </w:r>
-      <w:r>
-        <w:rPr>
-          <w:rFonts w:ascii="Times New Roman" w:hAnsi="Times New Roman"/>
-          <w:szCs w:val="22"/>
-          <w:shd w:val="clear" w:color="auto" w:fill="FFFFFF"/>
-        </w:rPr>
-        <w:t>• Assortment sales analysis.</w:t>
-      </w:r>
-      <w:r>
-        <w:rPr>
-          <w:rFonts w:ascii="Times New Roman" w:hAnsi="Times New Roman"/>
-          <w:szCs w:val="22"/>
-        </w:rPr>
-        <w:br/>
-      </w:r>
-      <w:r>
-        <w:rPr>
-          <w:rFonts w:ascii="Times New Roman" w:hAnsi="Times New Roman"/>
-          <w:szCs w:val="22"/>
-          <w:shd w:val="clear" w:color="auto" w:fill="FFFFFF"/>
-        </w:rPr>
-        <w:t>• Seasonal analysis of product sales.</w:t>
-      </w:r>
-      <w:r>
-        <w:rPr>
-          <w:rFonts w:ascii="Times New Roman" w:hAnsi="Times New Roman"/>
-          <w:szCs w:val="22"/>
-        </w:rPr>
-        <w:br/>
-      </w:r>
-      <w:r>
-        <w:rPr>
-          <w:rFonts w:ascii="Times New Roman" w:hAnsi="Times New Roman"/>
-          <w:szCs w:val="22"/>
-          <w:shd w:val="clear" w:color="auto" w:fill="FFFFFF"/>
-        </w:rPr>
-        <w:t>• Analysis of economic indicators of the enterprise.</w:t>
-      </w:r>
-    </w:p>
-    <w:p>
-      <w:pPr>
-        <w:pStyle w:val="PlainText"/>
-        <w:ind w:left="990"/>
-        <w:rPr>
-          <w:rFonts w:ascii="Times New Roman" w:hAnsi="Times New Roman"/>
-          <w:szCs w:val="22"/>
-          <w:shd w:val="clear" w:color="auto" w:fill="FFFFFF"/>
-        </w:rPr>
-      </w:pPr>
-    </w:p>
-    <w:p>
-      <w:pPr>
-        <w:pStyle w:val="PlainText"/>
-        <w:rPr>
-          <w:rFonts w:ascii="Times New Roman" w:eastAsia="MS Mincho" w:hAnsi="Times New Roman"/>
-          <w:sz w:val="4"/>
-          <w:szCs w:val="6"/>
-        </w:rPr>
-      </w:pPr>
-    </w:p>
-    <w:p>
-      <w:pPr>
-        <w:pStyle w:val="PlainText"/>
-        <w:ind w:left="720"/>
-        <w:rPr>
-          <w:rFonts w:ascii="Times New Roman" w:eastAsia="MS Mincho" w:hAnsi="Times New Roman"/>
-        </w:rPr>
-      </w:pPr>
-      <w:r>
-        <w:rPr>
-          <w:rFonts w:ascii="Times New Roman" w:eastAsia="MS Mincho" w:hAnsi="Times New Roman"/>
-          <w:b/>
-          <w:bCs/>
-          <w:i/>
-          <w:iCs/>
-        </w:rPr>
-        <w:t xml:space="preserve">Economics Department Intern </w:t>
-      </w:r>
-      <w:r>
-        <w:rPr>
-          <w:rFonts w:ascii="Times New Roman" w:eastAsia="MS Mincho" w:hAnsi="Times New Roman"/>
-        </w:rPr>
-        <w:t xml:space="preserve">(06/2013 – 09/2013) </w:t>
-      </w:r>
-    </w:p>
-    <w:p>
-      <w:pPr>
-        <w:pStyle w:val="PlainText"/>
-        <w:ind w:left="720"/>
-        <w:rPr>
-          <w:rFonts w:ascii="Times New Roman" w:eastAsia="MS Mincho" w:hAnsi="Times New Roman"/>
-        </w:rPr>
-      </w:pPr>
-    </w:p>
-    <w:p>
-      <w:pPr>
-        <w:pStyle w:val="PlainText"/>
-        <w:ind w:left="720"/>
-        <w:rPr>
-          <w:rFonts w:ascii="Times New Roman" w:eastAsia="MS Mincho" w:hAnsi="Times New Roman"/>
-          <w:sz w:val="4"/>
-          <w:szCs w:val="6"/>
-        </w:rPr>
-      </w:pPr>
-    </w:p>
-    <w:p>
-      <w:pPr>
-        <w:pStyle w:val="PlainText"/>
-        <w:ind w:left="990"/>
-        <w:rPr>
-          <w:rFonts w:ascii="Times New Roman" w:eastAsia="MS Mincho" w:hAnsi="Times New Roman"/>
-          <w:szCs w:val="22"/>
-        </w:rPr>
-      </w:pPr>
-      <w:r>
-        <w:rPr>
-          <w:rFonts w:ascii="Times New Roman" w:hAnsi="Times New Roman"/>
-          <w:szCs w:val="22"/>
-          <w:shd w:val="clear" w:color="auto" w:fill="FFFFFF"/>
-        </w:rPr>
-        <w:t>• Providing analytical, research, and technical support including data retrieval and analysis.</w:t>
-      </w:r>
-      <w:r>
-        <w:rPr>
-          <w:rFonts w:ascii="Times New Roman" w:hAnsi="Times New Roman"/>
-          <w:szCs w:val="22"/>
-        </w:rPr>
-        <w:br/>
-      </w:r>
-      <w:r>
-        <w:rPr>
-          <w:rFonts w:ascii="Times New Roman" w:hAnsi="Times New Roman"/>
-          <w:szCs w:val="22"/>
-          <w:shd w:val="clear" w:color="auto" w:fill="FFFFFF"/>
-        </w:rPr>
-        <w:t>• Producing financial tables, graphs, and reports.</w:t>
-      </w:r>
-    </w:p>
-    <w:p>
-      <w:pPr>
-        <w:pStyle w:val="PlainText"/>
-        <w:rPr>
-          <w:rFonts w:ascii="Times New Roman" w:eastAsia="MS Mincho" w:hAnsi="Times New Roman"/>
-          <w:sz w:val="22"/>
         </w:rPr>
       </w:pPr>
     </w:p>
@@ -4000,6 +4764,118 @@
     </w:lvl>
   </w:abstractNum>
   <w:abstractNum w:abstractNumId="12" w15:restartNumberingAfterBreak="0">
+    <w:nsid w:val="4D440048"/>
+    <w:multiLevelType w:val="hybridMultilevel"/>
+    <w:tmpl w:val="CE762E4C"/>
+    <w:lvl w:ilvl="0" w:tplc="97C6EAFE">
+      <w:numFmt w:val="bullet"/>
+      <w:lvlText w:val=""/>
+      <w:lvlJc w:val="left"/>
+      <w:pPr>
+        <w:ind w:left="1350" w:hanging="360"/>
+      </w:pPr>
+      <w:rPr>
+        <w:rFonts w:ascii="Symbol" w:eastAsia="Times New Roman" w:hAnsi="Symbol" w:cs="Times New Roman" w:hint="default"/>
+      </w:rPr>
+    </w:lvl>
+    <w:lvl w:ilvl="1" w:tplc="04090003" w:tentative="1">
+      <w:start w:val="1"/>
+      <w:numFmt w:val="bullet"/>
+      <w:lvlText w:val="o"/>
+      <w:lvlJc w:val="left"/>
+      <w:pPr>
+        <w:ind w:left="2070" w:hanging="360"/>
+      </w:pPr>
+      <w:rPr>
+        <w:rFonts w:ascii="Courier New" w:hAnsi="Courier New" w:cs="Courier New" w:hint="default"/>
+      </w:rPr>
+    </w:lvl>
+    <w:lvl w:ilvl="2" w:tplc="04090005" w:tentative="1">
+      <w:start w:val="1"/>
+      <w:numFmt w:val="bullet"/>
+      <w:lvlText w:val=""/>
+      <w:lvlJc w:val="left"/>
+      <w:pPr>
+        <w:ind w:left="2790" w:hanging="360"/>
+      </w:pPr>
+      <w:rPr>
+        <w:rFonts w:ascii="Wingdings" w:hAnsi="Wingdings" w:hint="default"/>
+      </w:rPr>
+    </w:lvl>
+    <w:lvl w:ilvl="3" w:tplc="04090001" w:tentative="1">
+      <w:start w:val="1"/>
+      <w:numFmt w:val="bullet"/>
+      <w:lvlText w:val=""/>
+      <w:lvlJc w:val="left"/>
+      <w:pPr>
+        <w:ind w:left="3510" w:hanging="360"/>
+      </w:pPr>
+      <w:rPr>
+        <w:rFonts w:ascii="Symbol" w:hAnsi="Symbol" w:hint="default"/>
+      </w:rPr>
+    </w:lvl>
+    <w:lvl w:ilvl="4" w:tplc="04090003" w:tentative="1">
+      <w:start w:val="1"/>
+      <w:numFmt w:val="bullet"/>
+      <w:lvlText w:val="o"/>
+      <w:lvlJc w:val="left"/>
+      <w:pPr>
+        <w:ind w:left="4230" w:hanging="360"/>
+      </w:pPr>
+      <w:rPr>
+        <w:rFonts w:ascii="Courier New" w:hAnsi="Courier New" w:cs="Courier New" w:hint="default"/>
+      </w:rPr>
+    </w:lvl>
+    <w:lvl w:ilvl="5" w:tplc="04090005" w:tentative="1">
+      <w:start w:val="1"/>
+      <w:numFmt w:val="bullet"/>
+      <w:lvlText w:val=""/>
+      <w:lvlJc w:val="left"/>
+      <w:pPr>
+        <w:ind w:left="4950" w:hanging="360"/>
+      </w:pPr>
+      <w:rPr>
+        <w:rFonts w:ascii="Wingdings" w:hAnsi="Wingdings" w:hint="default"/>
+      </w:rPr>
+    </w:lvl>
+    <w:lvl w:ilvl="6" w:tplc="04090001" w:tentative="1">
+      <w:start w:val="1"/>
+      <w:numFmt w:val="bullet"/>
+      <w:lvlText w:val=""/>
+      <w:lvlJc w:val="left"/>
+      <w:pPr>
+        <w:ind w:left="5670" w:hanging="360"/>
+      </w:pPr>
+      <w:rPr>
+        <w:rFonts w:ascii="Symbol" w:hAnsi="Symbol" w:hint="default"/>
+      </w:rPr>
+    </w:lvl>
+    <w:lvl w:ilvl="7" w:tplc="04090003" w:tentative="1">
+      <w:start w:val="1"/>
+      <w:numFmt w:val="bullet"/>
+      <w:lvlText w:val="o"/>
+      <w:lvlJc w:val="left"/>
+      <w:pPr>
+        <w:ind w:left="6390" w:hanging="360"/>
+      </w:pPr>
+      <w:rPr>
+        <w:rFonts w:ascii="Courier New" w:hAnsi="Courier New" w:cs="Courier New" w:hint="default"/>
+      </w:rPr>
+    </w:lvl>
+    <w:lvl w:ilvl="8" w:tplc="04090005" w:tentative="1">
+      <w:start w:val="1"/>
+      <w:numFmt w:val="bullet"/>
+      <w:lvlText w:val=""/>
+      <w:lvlJc w:val="left"/>
+      <w:pPr>
+        <w:ind w:left="7110" w:hanging="360"/>
+      </w:pPr>
+      <w:rPr>
+        <w:rFonts w:ascii="Wingdings" w:hAnsi="Wingdings" w:hint="default"/>
+      </w:rPr>
+    </w:lvl>
+  </w:abstractNum>
+  <w:abstractNum w:abstractNumId="13" w15:restartNumberingAfterBreak="0">
     <w:nsid w:val="4ECB0168"/>
     <w:multiLevelType w:val="hybridMultilevel"/>
     <w:tmpl w:val="57E4471A"/>
@@ -4140,7 +5016,7 @@
       </w:rPr>
     </w:lvl>
   </w:abstractNum>
-  <w:abstractNum w:abstractNumId="13" w15:restartNumberingAfterBreak="0">
+  <w:abstractNum w:abstractNumId="14" w15:restartNumberingAfterBreak="0">
     <w:nsid w:val="60FC75DE"/>
     <w:multiLevelType w:val="hybridMultilevel"/>
     <w:tmpl w:val="094AA626"/>
@@ -4281,7 +5157,7 @@
       </w:rPr>
     </w:lvl>
   </w:abstractNum>
-  <w:abstractNum w:abstractNumId="14" w15:restartNumberingAfterBreak="0">
+  <w:abstractNum w:abstractNumId="15" w15:restartNumberingAfterBreak="0">
     <w:nsid w:val="73891BCA"/>
     <w:multiLevelType w:val="hybridMultilevel"/>
     <w:tmpl w:val="7032B310"/>
@@ -4393,7 +5269,7 @@
       </w:rPr>
     </w:lvl>
   </w:abstractNum>
-  <w:abstractNum w:abstractNumId="15" w15:restartNumberingAfterBreak="0">
+  <w:abstractNum w:abstractNumId="16" w15:restartNumberingAfterBreak="0">
     <w:nsid w:val="74C85C2D"/>
     <w:multiLevelType w:val="hybridMultilevel"/>
     <w:tmpl w:val="2B6AFE7E"/>
@@ -4512,7 +5388,7 @@
     <w:abstractNumId w:val="11"/>
   </w:num>
   <w:num w:numId="3">
-    <w:abstractNumId w:val="12"/>
+    <w:abstractNumId w:val="13"/>
   </w:num>
   <w:num w:numId="4">
     <w:abstractNumId w:val="1"/>
@@ -4521,7 +5397,7 @@
     <w:abstractNumId w:val="5"/>
   </w:num>
   <w:num w:numId="6">
-    <w:abstractNumId w:val="13"/>
+    <w:abstractNumId w:val="14"/>
   </w:num>
   <w:num w:numId="7">
     <w:abstractNumId w:val="0"/>
@@ -4545,13 +5421,16 @@
     <w:abstractNumId w:val="4"/>
   </w:num>
   <w:num w:numId="14">
-    <w:abstractNumId w:val="15"/>
+    <w:abstractNumId w:val="16"/>
   </w:num>
   <w:num w:numId="15">
     <w:abstractNumId w:val="2"/>
   </w:num>
   <w:num w:numId="16">
-    <w:abstractNumId w:val="14"/>
+    <w:abstractNumId w:val="15"/>
+  </w:num>
+  <w:num w:numId="17">
+    <w:abstractNumId w:val="12"/>
   </w:num>
 </w:numbering>
 </file>

</xml_diff>